<commit_message>
Report and results for 100000 documents
</commit_message>
<xml_diff>
--- a/Final Project Report.docx
+++ b/Final Project Report.docx
@@ -77,8 +77,106 @@
           <w:sz w:val="28"/>
           <w:szCs w:val="28"/>
         </w:rPr>
-        <w:t>Team Members: Meet Nandu, Praguna Singh, Sanyam Harne, Yash Kothari</w:t>
-      </w:r>
+        <w:t xml:space="preserve">Team Members: Meet Nandu, </w:t>
+      </w:r>
+      <w:proofErr w:type="spellStart"/>
+      <w:r>
+        <w:rPr>
+          <w:b/>
+          <w:bCs/>
+          <w:sz w:val="28"/>
+          <w:szCs w:val="28"/>
+        </w:rPr>
+        <w:t>Praguna</w:t>
+      </w:r>
+      <w:proofErr w:type="spellEnd"/>
+      <w:r>
+        <w:rPr>
+          <w:b/>
+          <w:bCs/>
+          <w:sz w:val="28"/>
+          <w:szCs w:val="28"/>
+        </w:rPr>
+        <w:t xml:space="preserve"> Singh, </w:t>
+      </w:r>
+      <w:r>
+        <w:rPr>
+          <w:b/>
+          <w:bCs/>
+          <w:sz w:val="28"/>
+          <w:szCs w:val="28"/>
+        </w:rPr>
+        <w:t xml:space="preserve">Yash </w:t>
+      </w:r>
+      <w:proofErr w:type="gramStart"/>
+      <w:r>
+        <w:rPr>
+          <w:b/>
+          <w:bCs/>
+          <w:sz w:val="28"/>
+          <w:szCs w:val="28"/>
+        </w:rPr>
+        <w:t>Kothari</w:t>
+      </w:r>
+      <w:r>
+        <w:rPr>
+          <w:b/>
+          <w:bCs/>
+          <w:sz w:val="28"/>
+          <w:szCs w:val="28"/>
+        </w:rPr>
+        <w:t xml:space="preserve"> </w:t>
+      </w:r>
+      <w:r>
+        <w:rPr>
+          <w:b/>
+          <w:bCs/>
+          <w:sz w:val="28"/>
+          <w:szCs w:val="28"/>
+        </w:rPr>
+        <w:t>,</w:t>
+      </w:r>
+      <w:proofErr w:type="gramEnd"/>
+      <w:r>
+        <w:rPr>
+          <w:b/>
+          <w:bCs/>
+          <w:sz w:val="28"/>
+          <w:szCs w:val="28"/>
+        </w:rPr>
+        <w:t xml:space="preserve"> </w:t>
+      </w:r>
+      <w:proofErr w:type="spellStart"/>
+      <w:r>
+        <w:rPr>
+          <w:b/>
+          <w:bCs/>
+          <w:sz w:val="28"/>
+          <w:szCs w:val="28"/>
+        </w:rPr>
+        <w:t>Sanyam</w:t>
+      </w:r>
+      <w:proofErr w:type="spellEnd"/>
+      <w:r>
+        <w:rPr>
+          <w:b/>
+          <w:bCs/>
+          <w:sz w:val="28"/>
+          <w:szCs w:val="28"/>
+        </w:rPr>
+        <w:t xml:space="preserve"> </w:t>
+      </w:r>
+      <w:proofErr w:type="spellStart"/>
+      <w:r>
+        <w:rPr>
+          <w:b/>
+          <w:bCs/>
+          <w:sz w:val="28"/>
+          <w:szCs w:val="28"/>
+        </w:rPr>
+        <w:t>Harne</w:t>
+      </w:r>
+      <w:proofErr w:type="spellEnd"/>
     </w:p>
     <w:p>
       <w:pPr>
@@ -97,14 +195,14 @@
         <w:rPr>
           <w:sz w:val="24"/>
           <w:szCs w:val="24"/>
-        </w:rPr>
-      </w:pPr>
-      <w:r>
-        <w:rPr>
-          <w:b/>
-          <w:bCs/>
-          <w:sz w:val="24"/>
-          <w:szCs w:val="24"/>
+          <w:u w:val="single"/>
+        </w:rPr>
+      </w:pPr>
+      <w:r>
+        <w:rPr>
+          <w:sz w:val="24"/>
+          <w:szCs w:val="24"/>
+          <w:u w:val="single"/>
         </w:rPr>
         <w:t>The task</w:t>
       </w:r>
@@ -145,7 +243,23 @@
           <w:sz w:val="24"/>
           <w:szCs w:val="24"/>
         </w:rPr>
-        <w:t>Even if you can’t define the word “GIF,” you’ve definitely seen one before. They helped define the early internet, and they’re more popular now than ever before. But what exactly is a GIF, and how do you use them?</w:t>
+        <w:t xml:space="preserve">Even if you can’t define the word “GIF,” you’ve </w:t>
+      </w:r>
+      <w:proofErr w:type="gramStart"/>
+      <w:r>
+        <w:rPr>
+          <w:sz w:val="24"/>
+          <w:szCs w:val="24"/>
+        </w:rPr>
+        <w:t>definitely seen</w:t>
+      </w:r>
+      <w:proofErr w:type="gramEnd"/>
+      <w:r>
+        <w:rPr>
+          <w:sz w:val="24"/>
+          <w:szCs w:val="24"/>
+        </w:rPr>
+        <w:t xml:space="preserve"> one before. They helped define the early internet, and they’re more popular now than ever before. But what exactly is a GIF, and how do you use them?</w:t>
       </w:r>
       <w:r>
         <w:rPr>
@@ -295,6 +409,2077 @@
         <w:t>.</w:t>
       </w:r>
     </w:p>
+    <w:p>
+      <w:pPr>
+        <w:spacing w:after="0" w:line="360" w:lineRule="auto"/>
+        <w:rPr>
+          <w:sz w:val="24"/>
+          <w:szCs w:val="24"/>
+          <w:u w:val="single"/>
+        </w:rPr>
+      </w:pPr>
+      <w:r>
+        <w:rPr>
+          <w:rFonts w:ascii="Lato" w:eastAsia="Times New Roman" w:hAnsi="Lato" w:cs="Times New Roman"/>
+          <w:b/>
+          <w:bCs/>
+          <w:color w:val="2D3B45"/>
+          <w:sz w:val="24"/>
+          <w:szCs w:val="24"/>
+          <w:u w:val="single"/>
+          <w:shd w:val="clear" w:color="auto" w:fill="FFFFFF"/>
+        </w:rPr>
+        <w:t>Proposed M</w:t>
+      </w:r>
+      <w:r>
+        <w:rPr>
+          <w:rFonts w:ascii="Lato" w:eastAsia="Times New Roman" w:hAnsi="Lato" w:cs="Times New Roman"/>
+          <w:b/>
+          <w:bCs/>
+          <w:color w:val="2D3B45"/>
+          <w:sz w:val="24"/>
+          <w:szCs w:val="24"/>
+          <w:u w:val="single"/>
+          <w:shd w:val="clear" w:color="auto" w:fill="FFFFFF"/>
+        </w:rPr>
+        <w:t xml:space="preserve">odeling </w:t>
+      </w:r>
+      <w:r>
+        <w:rPr>
+          <w:rFonts w:ascii="Lato" w:eastAsia="Times New Roman" w:hAnsi="Lato" w:cs="Times New Roman"/>
+          <w:b/>
+          <w:bCs/>
+          <w:color w:val="2D3B45"/>
+          <w:sz w:val="24"/>
+          <w:szCs w:val="24"/>
+          <w:u w:val="single"/>
+          <w:shd w:val="clear" w:color="auto" w:fill="FFFFFF"/>
+        </w:rPr>
+        <w:t>A</w:t>
+      </w:r>
+      <w:r>
+        <w:rPr>
+          <w:rFonts w:ascii="Lato" w:eastAsia="Times New Roman" w:hAnsi="Lato" w:cs="Times New Roman"/>
+          <w:b/>
+          <w:bCs/>
+          <w:color w:val="2D3B45"/>
+          <w:sz w:val="24"/>
+          <w:szCs w:val="24"/>
+          <w:u w:val="single"/>
+          <w:shd w:val="clear" w:color="auto" w:fill="FFFFFF"/>
+        </w:rPr>
+        <w:t>pproach</w:t>
+      </w:r>
+      <w:r>
+        <w:rPr>
+          <w:rFonts w:ascii="Lato" w:eastAsia="Times New Roman" w:hAnsi="Lato" w:cs="Times New Roman"/>
+          <w:b/>
+          <w:bCs/>
+          <w:color w:val="2D3B45"/>
+          <w:sz w:val="24"/>
+          <w:szCs w:val="24"/>
+          <w:shd w:val="clear" w:color="auto" w:fill="FFFFFF"/>
+        </w:rPr>
+        <w:t xml:space="preserve"> </w:t>
+      </w:r>
+      <w:r>
+        <w:rPr>
+          <w:sz w:val="24"/>
+          <w:szCs w:val="24"/>
+        </w:rPr>
+        <w:t>–</w:t>
+      </w:r>
+      <w:r>
+        <w:rPr>
+          <w:sz w:val="24"/>
+          <w:szCs w:val="24"/>
+        </w:rPr>
+        <w:t xml:space="preserve"> </w:t>
+      </w:r>
+    </w:p>
+    <w:p>
+      <w:pPr>
+        <w:spacing w:after="0" w:line="240" w:lineRule="auto"/>
+        <w:rPr>
+          <w:sz w:val="24"/>
+          <w:szCs w:val="24"/>
+        </w:rPr>
+      </w:pPr>
+      <w:r>
+        <w:rPr>
+          <w:sz w:val="24"/>
+          <w:szCs w:val="24"/>
+        </w:rPr>
+        <w:t xml:space="preserve">We have a corpus of </w:t>
+      </w:r>
+      <w:r>
+        <w:rPr>
+          <w:sz w:val="24"/>
+          <w:szCs w:val="24"/>
+        </w:rPr>
+        <w:t>around 1</w:t>
+      </w:r>
+      <w:r>
+        <w:rPr>
+          <w:sz w:val="24"/>
+          <w:szCs w:val="24"/>
+        </w:rPr>
+        <w:t>2</w:t>
+      </w:r>
+      <w:r>
+        <w:rPr>
+          <w:sz w:val="24"/>
+          <w:szCs w:val="24"/>
+        </w:rPr>
+        <w:t>9</w:t>
+      </w:r>
+      <w:r>
+        <w:rPr>
+          <w:sz w:val="24"/>
+          <w:szCs w:val="24"/>
+        </w:rPr>
+        <w:t xml:space="preserve">000 </w:t>
+      </w:r>
+      <w:r>
+        <w:rPr>
+          <w:sz w:val="24"/>
+          <w:szCs w:val="24"/>
+        </w:rPr>
+        <w:t>GIF</w:t>
+      </w:r>
+      <w:r>
+        <w:rPr>
+          <w:sz w:val="24"/>
+          <w:szCs w:val="24"/>
+        </w:rPr>
+        <w:t>s with their descripti</w:t>
+      </w:r>
+      <w:r>
+        <w:rPr>
+          <w:sz w:val="24"/>
+          <w:szCs w:val="24"/>
+        </w:rPr>
+        <w:t>ve tags</w:t>
+      </w:r>
+      <w:r>
+        <w:rPr>
+          <w:sz w:val="24"/>
+          <w:szCs w:val="24"/>
+        </w:rPr>
+        <w:t xml:space="preserve"> that can be used for the search engine.</w:t>
+      </w:r>
+      <w:r>
+        <w:rPr>
+          <w:sz w:val="24"/>
+          <w:szCs w:val="24"/>
+        </w:rPr>
+        <w:t xml:space="preserve"> We will use the Vector Space Model approach for the query search as follows:</w:t>
+      </w:r>
+    </w:p>
+    <w:p>
+      <w:pPr>
+        <w:spacing w:after="0" w:line="240" w:lineRule="auto"/>
+        <w:rPr>
+          <w:sz w:val="24"/>
+          <w:szCs w:val="24"/>
+        </w:rPr>
+      </w:pPr>
+    </w:p>
+    <w:p>
+      <w:pPr>
+        <w:pStyle w:val="ListParagraph"/>
+        <w:numPr>
+          <w:ilvl w:val="0"/>
+          <w:numId w:val="2"/>
+        </w:numPr>
+        <w:spacing w:after="0" w:line="240" w:lineRule="auto"/>
+        <w:ind w:left="360"/>
+        <w:rPr>
+          <w:sz w:val="24"/>
+          <w:szCs w:val="24"/>
+        </w:rPr>
+      </w:pPr>
+      <w:r>
+        <w:rPr>
+          <w:b/>
+          <w:bCs/>
+          <w:sz w:val="24"/>
+          <w:szCs w:val="24"/>
+          <w:u w:val="single"/>
+        </w:rPr>
+        <w:t>Stopping</w:t>
+      </w:r>
+      <w:r>
+        <w:rPr>
+          <w:sz w:val="24"/>
+          <w:szCs w:val="24"/>
+        </w:rPr>
+        <w:t xml:space="preserve">: </w:t>
+      </w:r>
+      <w:r>
+        <w:rPr>
+          <w:sz w:val="24"/>
+          <w:szCs w:val="24"/>
+        </w:rPr>
+        <w:t xml:space="preserve">We plan to first </w:t>
+      </w:r>
+      <w:r>
+        <w:rPr>
+          <w:sz w:val="24"/>
+          <w:szCs w:val="24"/>
+        </w:rPr>
+        <w:t>remove all the stop words from the corpus to stop them from being indexed</w:t>
+      </w:r>
+      <w:r>
+        <w:rPr>
+          <w:sz w:val="24"/>
+          <w:szCs w:val="24"/>
+        </w:rPr>
+        <w:t xml:space="preserve">. Stop words are the most frequently used </w:t>
+      </w:r>
+      <w:r>
+        <w:rPr>
+          <w:sz w:val="24"/>
+          <w:szCs w:val="24"/>
+        </w:rPr>
+        <w:t xml:space="preserve">words in a language. These words being very frequently used do not provide any significant </w:t>
+      </w:r>
+      <w:r>
+        <w:rPr>
+          <w:sz w:val="24"/>
+          <w:szCs w:val="24"/>
+        </w:rPr>
+        <w:t>context</w:t>
+      </w:r>
+      <w:r>
+        <w:rPr>
+          <w:sz w:val="24"/>
+          <w:szCs w:val="24"/>
+        </w:rPr>
+        <w:t xml:space="preserve"> to the document. Thus, we can ignore them while creating tokens for the document. Hence, we will remove all the stop words from the set of gif documents first.</w:t>
+      </w:r>
+    </w:p>
+    <w:p>
+      <w:pPr>
+        <w:pStyle w:val="ListParagraph"/>
+        <w:numPr>
+          <w:ilvl w:val="0"/>
+          <w:numId w:val="2"/>
+        </w:numPr>
+        <w:spacing w:after="0" w:line="240" w:lineRule="auto"/>
+        <w:ind w:left="360"/>
+        <w:rPr>
+          <w:sz w:val="24"/>
+          <w:szCs w:val="24"/>
+        </w:rPr>
+      </w:pPr>
+      <w:r>
+        <w:rPr>
+          <w:sz w:val="24"/>
+          <w:szCs w:val="24"/>
+        </w:rPr>
+        <w:t xml:space="preserve">Next, we will remove all the punctuations from the documents as they do not provide any information about the context of the gifs. Hence, they may cause the same words in different documents to be considered different. For example, two documents having “Dwayne Johnson” and “Dwayne Johnson.” Tags respectively might be </w:t>
+      </w:r>
+      <w:proofErr w:type="gramStart"/>
+      <w:r>
+        <w:rPr>
+          <w:sz w:val="24"/>
+          <w:szCs w:val="24"/>
+        </w:rPr>
+        <w:t>similar, and</w:t>
+      </w:r>
+      <w:proofErr w:type="gramEnd"/>
+      <w:r>
+        <w:rPr>
+          <w:sz w:val="24"/>
+          <w:szCs w:val="24"/>
+        </w:rPr>
+        <w:t xml:space="preserve"> may both be the result of the query but due to the punctuation they might provide incorrect results and only one of these might show up based on which is closer to the provided query.</w:t>
+      </w:r>
+    </w:p>
+    <w:p>
+      <w:pPr>
+        <w:pStyle w:val="ListParagraph"/>
+        <w:numPr>
+          <w:ilvl w:val="0"/>
+          <w:numId w:val="2"/>
+        </w:numPr>
+        <w:spacing w:after="0" w:line="240" w:lineRule="auto"/>
+        <w:ind w:left="360"/>
+        <w:rPr>
+          <w:sz w:val="24"/>
+          <w:szCs w:val="24"/>
+          <w:u w:val="single"/>
+        </w:rPr>
+      </w:pPr>
+      <w:r>
+        <w:rPr>
+          <w:b/>
+          <w:bCs/>
+          <w:sz w:val="24"/>
+          <w:szCs w:val="24"/>
+          <w:u w:val="single"/>
+        </w:rPr>
+        <w:t>Stemming</w:t>
+      </w:r>
+      <w:r>
+        <w:rPr>
+          <w:b/>
+          <w:bCs/>
+          <w:sz w:val="24"/>
+          <w:szCs w:val="24"/>
+        </w:rPr>
+        <w:t>:</w:t>
+      </w:r>
+      <w:r>
+        <w:rPr>
+          <w:b/>
+          <w:bCs/>
+          <w:sz w:val="24"/>
+          <w:szCs w:val="24"/>
+        </w:rPr>
+        <w:t xml:space="preserve"> </w:t>
+      </w:r>
+      <w:r>
+        <w:rPr>
+          <w:sz w:val="24"/>
+          <w:szCs w:val="24"/>
+        </w:rPr>
+        <w:t>Next, we will do stemming on the descriptive tags</w:t>
+      </w:r>
+      <w:r>
+        <w:rPr>
+          <w:sz w:val="24"/>
+          <w:szCs w:val="24"/>
+        </w:rPr>
+        <w:t xml:space="preserve"> of the documents to get the root words of different forms of the same words, for example having and have, etc. This will allow us to remove redundant tags which might have the same meaning and provide a similar context to the documents or GIFs.</w:t>
+      </w:r>
+    </w:p>
+    <w:p>
+      <w:pPr>
+        <w:pStyle w:val="ListParagraph"/>
+        <w:numPr>
+          <w:ilvl w:val="0"/>
+          <w:numId w:val="2"/>
+        </w:numPr>
+        <w:spacing w:after="0" w:line="240" w:lineRule="auto"/>
+        <w:ind w:left="360"/>
+        <w:rPr>
+          <w:sz w:val="24"/>
+          <w:szCs w:val="24"/>
+          <w:u w:val="single"/>
+        </w:rPr>
+      </w:pPr>
+      <w:r>
+        <w:rPr>
+          <w:b/>
+          <w:bCs/>
+          <w:sz w:val="24"/>
+          <w:szCs w:val="24"/>
+          <w:u w:val="single"/>
+        </w:rPr>
+        <w:t>Tokenize</w:t>
+      </w:r>
+      <w:r>
+        <w:rPr>
+          <w:sz w:val="24"/>
+          <w:szCs w:val="24"/>
+        </w:rPr>
+        <w:t>:</w:t>
+      </w:r>
+      <w:r>
+        <w:rPr>
+          <w:sz w:val="24"/>
+          <w:szCs w:val="24"/>
+        </w:rPr>
+        <w:t xml:space="preserve"> Next, we will tokenize the documents and get all the tokens that provide meaningful context to the documents and can be used for our search engine.</w:t>
+      </w:r>
+    </w:p>
+    <w:p>
+      <w:pPr>
+        <w:pStyle w:val="ListParagraph"/>
+        <w:numPr>
+          <w:ilvl w:val="0"/>
+          <w:numId w:val="2"/>
+        </w:numPr>
+        <w:spacing w:after="0" w:line="240" w:lineRule="auto"/>
+        <w:ind w:left="360"/>
+        <w:rPr>
+          <w:sz w:val="24"/>
+          <w:szCs w:val="24"/>
+          <w:u w:val="single"/>
+        </w:rPr>
+      </w:pPr>
+      <w:proofErr w:type="spellStart"/>
+      <w:r>
+        <w:rPr>
+          <w:b/>
+          <w:bCs/>
+          <w:sz w:val="24"/>
+          <w:szCs w:val="24"/>
+          <w:u w:val="single"/>
+        </w:rPr>
+        <w:t>Tfidf</w:t>
+      </w:r>
+      <w:proofErr w:type="spellEnd"/>
+      <w:r>
+        <w:rPr>
+          <w:sz w:val="24"/>
+          <w:szCs w:val="24"/>
+        </w:rPr>
+        <w:t>:</w:t>
+      </w:r>
+      <w:r>
+        <w:rPr>
+          <w:sz w:val="24"/>
+          <w:szCs w:val="24"/>
+        </w:rPr>
+        <w:t xml:space="preserve"> </w:t>
+      </w:r>
+      <w:proofErr w:type="gramStart"/>
+      <w:r>
+        <w:rPr>
+          <w:sz w:val="24"/>
+          <w:szCs w:val="24"/>
+        </w:rPr>
+        <w:t>Next</w:t>
+      </w:r>
+      <w:proofErr w:type="gramEnd"/>
+      <w:r>
+        <w:rPr>
+          <w:sz w:val="24"/>
+          <w:szCs w:val="24"/>
+        </w:rPr>
+        <w:t xml:space="preserve"> we will calculate the </w:t>
+      </w:r>
+      <w:proofErr w:type="spellStart"/>
+      <w:r>
+        <w:rPr>
+          <w:sz w:val="24"/>
+          <w:szCs w:val="24"/>
+        </w:rPr>
+        <w:t>tfidf</w:t>
+      </w:r>
+      <w:proofErr w:type="spellEnd"/>
+      <w:r>
+        <w:rPr>
+          <w:sz w:val="24"/>
+          <w:szCs w:val="24"/>
+        </w:rPr>
+        <w:t xml:space="preserve"> of all the terms/tokens in the documents and store it in the dictionary as the value of the tokens which can be further used for our modelling approach.</w:t>
+      </w:r>
+    </w:p>
+    <w:p>
+      <w:pPr>
+        <w:pStyle w:val="ListParagraph"/>
+        <w:numPr>
+          <w:ilvl w:val="0"/>
+          <w:numId w:val="2"/>
+        </w:numPr>
+        <w:spacing w:after="0" w:line="240" w:lineRule="auto"/>
+        <w:ind w:left="360"/>
+        <w:rPr>
+          <w:sz w:val="24"/>
+          <w:szCs w:val="24"/>
+        </w:rPr>
+      </w:pPr>
+      <w:r>
+        <w:rPr>
+          <w:b/>
+          <w:bCs/>
+          <w:sz w:val="24"/>
+          <w:szCs w:val="24"/>
+          <w:u w:val="single"/>
+        </w:rPr>
+        <w:t>Vectorizing Documents</w:t>
+      </w:r>
+      <w:r>
+        <w:rPr>
+          <w:sz w:val="24"/>
+          <w:szCs w:val="24"/>
+        </w:rPr>
+        <w:t xml:space="preserve">: </w:t>
+      </w:r>
+      <w:proofErr w:type="gramStart"/>
+      <w:r>
+        <w:rPr>
+          <w:sz w:val="24"/>
+          <w:szCs w:val="24"/>
+        </w:rPr>
+        <w:t>Next</w:t>
+      </w:r>
+      <w:proofErr w:type="gramEnd"/>
+      <w:r>
+        <w:rPr>
+          <w:sz w:val="24"/>
+          <w:szCs w:val="24"/>
+        </w:rPr>
+        <w:t xml:space="preserve"> we will create a vector representation of</w:t>
+      </w:r>
+      <w:r>
+        <w:rPr>
+          <w:sz w:val="24"/>
+          <w:szCs w:val="24"/>
+        </w:rPr>
+        <w:t xml:space="preserve"> each document or GIF and store it for query search using cosine similarity. </w:t>
+      </w:r>
+      <w:r>
+        <w:rPr>
+          <w:sz w:val="24"/>
+          <w:szCs w:val="24"/>
+        </w:rPr>
+        <w:t xml:space="preserve">The vector of the documents seen in a tabular fashion will look </w:t>
+      </w:r>
+      <w:r>
+        <w:rPr>
+          <w:sz w:val="24"/>
+          <w:szCs w:val="24"/>
+        </w:rPr>
+        <w:t>like</w:t>
+      </w:r>
+      <w:r>
+        <w:rPr>
+          <w:sz w:val="24"/>
+          <w:szCs w:val="24"/>
+        </w:rPr>
+        <w:t xml:space="preserve"> the following figure:</w:t>
+      </w:r>
+    </w:p>
+    <w:p>
+      <w:pPr>
+        <w:pStyle w:val="ListParagraph"/>
+        <w:spacing w:after="0" w:line="240" w:lineRule="auto"/>
+        <w:ind w:left="360"/>
+        <w:rPr>
+          <w:sz w:val="24"/>
+          <w:szCs w:val="24"/>
+        </w:rPr>
+      </w:pPr>
+    </w:p>
+    <w:p>
+      <w:pPr>
+        <w:pStyle w:val="ListParagraph"/>
+        <w:keepNext/>
+        <w:spacing w:after="0" w:line="240" w:lineRule="auto"/>
+        <w:ind w:left="360"/>
+        <w:jc w:val="center"/>
+      </w:pPr>
+      <w:r>
+        <w:rPr>
+          <w:sz w:val="24"/>
+          <w:szCs w:val="24"/>
+        </w:rPr>
+        <w:drawing>
+          <wp:inline distT="0" distB="0" distL="0" distR="0" wp14:anchorId="1EB95142" wp14:editId="3F1053E1">
+            <wp:extent cx="2578308" cy="1211023"/>
+            <wp:effectExtent l="0" t="0" r="0" b="0"/>
+            <wp:docPr id="4" name="Picture 4" descr="Table&#10;&#10;Description automatically generated"/>
+            <wp:cNvGraphicFramePr>
+              <a:graphicFrameLocks xmlns:a="http://schemas.openxmlformats.org/drawingml/2006/main" noChangeAspect="1"/>
+            </wp:cNvGraphicFramePr>
+            <a:graphic xmlns:a="http://schemas.openxmlformats.org/drawingml/2006/main">
+              <a:graphicData uri="http://schemas.openxmlformats.org/drawingml/2006/picture">
+                <pic:pic xmlns:pic="http://schemas.openxmlformats.org/drawingml/2006/picture">
+                  <pic:nvPicPr>
+                    <pic:cNvPr id="4" name="Picture 4" descr="Table&#10;&#10;Description automatically generated"/>
+                    <pic:cNvPicPr/>
+                  </pic:nvPicPr>
+                  <pic:blipFill>
+                    <a:blip r:embed="rId6"/>
+                    <a:stretch>
+                      <a:fillRect/>
+                    </a:stretch>
+                  </pic:blipFill>
+                  <pic:spPr>
+                    <a:xfrm>
+                      <a:off x="0" y="0"/>
+                      <a:ext cx="2612395" cy="1227033"/>
+                    </a:xfrm>
+                    <a:prstGeom prst="rect">
+                      <a:avLst/>
+                    </a:prstGeom>
+                  </pic:spPr>
+                </pic:pic>
+              </a:graphicData>
+            </a:graphic>
+          </wp:inline>
+        </w:drawing>
+      </w:r>
+    </w:p>
+    <w:p>
+      <w:pPr>
+        <w:pStyle w:val="Caption"/>
+        <w:jc w:val="center"/>
+      </w:pPr>
+      <w:r>
+        <w:t xml:space="preserve">Figure </w:t>
+      </w:r>
+      <w:fldSimple w:instr=" SEQ Figure \* ARABIC ">
+        <w:r>
+          <w:rPr>
+            <w:noProof/>
+          </w:rPr>
+          <w:t>1</w:t>
+        </w:r>
+      </w:fldSimple>
+      <w:r>
+        <w:t>: Term-Document matrix for a collection of 4 documents</w:t>
+      </w:r>
+    </w:p>
+    <w:p>
+      <w:r>
+        <w:t xml:space="preserve">As seen in figure 1, we will create a dictionary of the vectors of each document which will have </w:t>
+      </w:r>
+      <w:proofErr w:type="spellStart"/>
+      <w:r>
+        <w:t>tfidf</w:t>
+      </w:r>
+      <w:proofErr w:type="spellEnd"/>
+      <w:r>
+        <w:t xml:space="preserve"> values of the tokens present in the document as their values and 0 values for tokens absent in the documents. Each document token will look like figure 2.</w:t>
+      </w:r>
+    </w:p>
+    <w:p>
+      <w:pPr>
+        <w:keepNext/>
+        <w:spacing w:line="240" w:lineRule="auto"/>
+        <w:ind w:firstLine="360"/>
+        <w:jc w:val="center"/>
+      </w:pPr>
+      <w:r>
+        <w:lastRenderedPageBreak/>
+        <w:drawing>
+          <wp:inline distT="0" distB="0" distL="0" distR="0" wp14:anchorId="282085FD" wp14:editId="6FD4C3A6">
+            <wp:extent cx="1787578" cy="397239"/>
+            <wp:effectExtent l="0" t="0" r="3175" b="0"/>
+            <wp:docPr id="5" name="Picture 5" descr="Text&#10;&#10;Description automatically generated"/>
+            <wp:cNvGraphicFramePr>
+              <a:graphicFrameLocks xmlns:a="http://schemas.openxmlformats.org/drawingml/2006/main" noChangeAspect="1"/>
+            </wp:cNvGraphicFramePr>
+            <a:graphic xmlns:a="http://schemas.openxmlformats.org/drawingml/2006/main">
+              <a:graphicData uri="http://schemas.openxmlformats.org/drawingml/2006/picture">
+                <pic:pic xmlns:pic="http://schemas.openxmlformats.org/drawingml/2006/picture">
+                  <pic:nvPicPr>
+                    <pic:cNvPr id="5" name="Picture 5" descr="Text&#10;&#10;Description automatically generated"/>
+                    <pic:cNvPicPr/>
+                  </pic:nvPicPr>
+                  <pic:blipFill>
+                    <a:blip r:embed="rId7"/>
+                    <a:stretch>
+                      <a:fillRect/>
+                    </a:stretch>
+                  </pic:blipFill>
+                  <pic:spPr>
+                    <a:xfrm>
+                      <a:off x="0" y="0"/>
+                      <a:ext cx="1965419" cy="436759"/>
+                    </a:xfrm>
+                    <a:prstGeom prst="rect">
+                      <a:avLst/>
+                    </a:prstGeom>
+                  </pic:spPr>
+                </pic:pic>
+              </a:graphicData>
+            </a:graphic>
+          </wp:inline>
+        </w:drawing>
+      </w:r>
+    </w:p>
+    <w:p>
+      <w:pPr>
+        <w:pStyle w:val="Caption"/>
+        <w:jc w:val="center"/>
+      </w:pPr>
+      <w:r>
+        <w:t xml:space="preserve">Figure </w:t>
+      </w:r>
+      <w:fldSimple w:instr=" SEQ Figure \* ARABIC ">
+        <w:r>
+          <w:rPr>
+            <w:noProof/>
+          </w:rPr>
+          <w:t>2</w:t>
+        </w:r>
+      </w:fldSimple>
+      <w:r>
+        <w:t>: Vector for Document</w:t>
+      </w:r>
+    </w:p>
+    <w:p>
+      <w:pPr>
+        <w:pStyle w:val="ListParagraph"/>
+        <w:numPr>
+          <w:ilvl w:val="0"/>
+          <w:numId w:val="2"/>
+        </w:numPr>
+        <w:spacing w:after="0" w:line="240" w:lineRule="auto"/>
+        <w:ind w:left="360"/>
+        <w:rPr>
+          <w:sz w:val="24"/>
+          <w:szCs w:val="24"/>
+          <w:u w:val="single"/>
+        </w:rPr>
+      </w:pPr>
+      <w:r>
+        <w:rPr>
+          <w:b/>
+          <w:bCs/>
+          <w:sz w:val="24"/>
+          <w:szCs w:val="24"/>
+          <w:u w:val="single"/>
+        </w:rPr>
+        <w:t>Query Processing</w:t>
+      </w:r>
+      <w:r>
+        <w:rPr>
+          <w:b/>
+          <w:bCs/>
+          <w:sz w:val="24"/>
+          <w:szCs w:val="24"/>
+        </w:rPr>
+        <w:t xml:space="preserve">: </w:t>
+      </w:r>
+      <w:r>
+        <w:rPr>
+          <w:sz w:val="24"/>
+          <w:szCs w:val="24"/>
+        </w:rPr>
+        <w:t>We will</w:t>
+      </w:r>
+      <w:r>
+        <w:rPr>
+          <w:sz w:val="24"/>
+          <w:szCs w:val="24"/>
+        </w:rPr>
+        <w:t xml:space="preserve"> take the query and remove any punctuations from the query and implement stemming as before. This will provide us with an optimized query for the search.</w:t>
+      </w:r>
+    </w:p>
+    <w:p>
+      <w:pPr>
+        <w:pStyle w:val="ListParagraph"/>
+        <w:numPr>
+          <w:ilvl w:val="0"/>
+          <w:numId w:val="2"/>
+        </w:numPr>
+        <w:spacing w:after="0" w:line="240" w:lineRule="auto"/>
+        <w:ind w:left="360"/>
+        <w:rPr>
+          <w:sz w:val="24"/>
+          <w:szCs w:val="24"/>
+          <w:u w:val="single"/>
+        </w:rPr>
+      </w:pPr>
+      <w:r>
+        <w:rPr>
+          <w:b/>
+          <w:bCs/>
+          <w:sz w:val="24"/>
+          <w:szCs w:val="24"/>
+          <w:u w:val="single"/>
+        </w:rPr>
+        <w:t>Vectorizing Query</w:t>
+      </w:r>
+      <w:r>
+        <w:rPr>
+          <w:b/>
+          <w:bCs/>
+          <w:sz w:val="24"/>
+          <w:szCs w:val="24"/>
+        </w:rPr>
+        <w:t>:</w:t>
+      </w:r>
+      <w:r>
+        <w:rPr>
+          <w:sz w:val="24"/>
+          <w:szCs w:val="24"/>
+        </w:rPr>
+        <w:t xml:space="preserve"> </w:t>
+      </w:r>
+      <w:proofErr w:type="gramStart"/>
+      <w:r>
+        <w:rPr>
+          <w:sz w:val="24"/>
+          <w:szCs w:val="24"/>
+        </w:rPr>
+        <w:t>Next</w:t>
+      </w:r>
+      <w:proofErr w:type="gramEnd"/>
+      <w:r>
+        <w:rPr>
+          <w:sz w:val="24"/>
+          <w:szCs w:val="24"/>
+        </w:rPr>
+        <w:t xml:space="preserve"> we will vectorize the query similar to the documents. Hence, creating a vector representation of the query as well.</w:t>
+      </w:r>
+    </w:p>
+    <w:p>
+      <w:pPr>
+        <w:pStyle w:val="ListParagraph"/>
+        <w:keepNext/>
+        <w:spacing w:after="0" w:line="240" w:lineRule="auto"/>
+        <w:ind w:left="360"/>
+        <w:jc w:val="center"/>
+      </w:pPr>
+      <w:r>
+        <w:rPr>
+          <w:sz w:val="24"/>
+          <w:szCs w:val="24"/>
+        </w:rPr>
+        <w:drawing>
+          <wp:inline distT="0" distB="0" distL="0" distR="0" wp14:anchorId="27B60284" wp14:editId="040216C5">
+            <wp:extent cx="1768839" cy="344458"/>
+            <wp:effectExtent l="0" t="0" r="0" b="0"/>
+            <wp:docPr id="6" name="Picture 6" descr="Text&#10;&#10;Description automatically generated with medium confidence"/>
+            <wp:cNvGraphicFramePr>
+              <a:graphicFrameLocks xmlns:a="http://schemas.openxmlformats.org/drawingml/2006/main" noChangeAspect="1"/>
+            </wp:cNvGraphicFramePr>
+            <a:graphic xmlns:a="http://schemas.openxmlformats.org/drawingml/2006/main">
+              <a:graphicData uri="http://schemas.openxmlformats.org/drawingml/2006/picture">
+                <pic:pic xmlns:pic="http://schemas.openxmlformats.org/drawingml/2006/picture">
+                  <pic:nvPicPr>
+                    <pic:cNvPr id="6" name="Picture 6" descr="Text&#10;&#10;Description automatically generated with medium confidence"/>
+                    <pic:cNvPicPr/>
+                  </pic:nvPicPr>
+                  <pic:blipFill>
+                    <a:blip r:embed="rId8"/>
+                    <a:stretch>
+                      <a:fillRect/>
+                    </a:stretch>
+                  </pic:blipFill>
+                  <pic:spPr>
+                    <a:xfrm>
+                      <a:off x="0" y="0"/>
+                      <a:ext cx="2249988" cy="438155"/>
+                    </a:xfrm>
+                    <a:prstGeom prst="rect">
+                      <a:avLst/>
+                    </a:prstGeom>
+                  </pic:spPr>
+                </pic:pic>
+              </a:graphicData>
+            </a:graphic>
+          </wp:inline>
+        </w:drawing>
+      </w:r>
+    </w:p>
+    <w:p>
+      <w:pPr>
+        <w:pStyle w:val="Caption"/>
+        <w:jc w:val="center"/>
+        <w:rPr>
+          <w:sz w:val="24"/>
+          <w:szCs w:val="24"/>
+          <w:u w:val="single"/>
+        </w:rPr>
+      </w:pPr>
+      <w:r>
+        <w:t xml:space="preserve">Figure </w:t>
+      </w:r>
+      <w:fldSimple w:instr=" SEQ Figure \* ARABIC ">
+        <w:r>
+          <w:rPr>
+            <w:noProof/>
+          </w:rPr>
+          <w:t>3</w:t>
+        </w:r>
+      </w:fldSimple>
+      <w:r>
+        <w:t xml:space="preserve">: Vector for </w:t>
+      </w:r>
+      <w:r>
+        <w:t>Query</w:t>
+      </w:r>
+    </w:p>
+    <w:p>
+      <w:pPr>
+        <w:pStyle w:val="ListParagraph"/>
+        <w:numPr>
+          <w:ilvl w:val="0"/>
+          <w:numId w:val="2"/>
+        </w:numPr>
+        <w:spacing w:after="0" w:line="240" w:lineRule="auto"/>
+        <w:ind w:left="360"/>
+        <w:rPr>
+          <w:sz w:val="24"/>
+          <w:szCs w:val="24"/>
+        </w:rPr>
+      </w:pPr>
+      <w:r>
+        <w:rPr>
+          <w:b/>
+          <w:bCs/>
+          <w:sz w:val="24"/>
+          <w:szCs w:val="24"/>
+          <w:u w:val="single"/>
+        </w:rPr>
+        <w:t>Cosine Similarity</w:t>
+      </w:r>
+      <w:r>
+        <w:rPr>
+          <w:sz w:val="24"/>
+          <w:szCs w:val="24"/>
+        </w:rPr>
+        <w:t xml:space="preserve">: </w:t>
+      </w:r>
+      <w:proofErr w:type="gramStart"/>
+      <w:r>
+        <w:rPr>
+          <w:sz w:val="24"/>
+          <w:szCs w:val="24"/>
+        </w:rPr>
+        <w:t>Next</w:t>
+      </w:r>
+      <w:proofErr w:type="gramEnd"/>
+      <w:r>
+        <w:rPr>
+          <w:sz w:val="24"/>
+          <w:szCs w:val="24"/>
+        </w:rPr>
+        <w:t xml:space="preserve"> we will find out the cosine similarity</w:t>
+      </w:r>
+      <w:r>
+        <w:rPr>
+          <w:sz w:val="24"/>
+          <w:szCs w:val="24"/>
+        </w:rPr>
+        <w:t xml:space="preserve"> between the query and each document, to find which document matches closely to the query. Then we will sort the cosine similarities for the query with each document in a descending order and the top 10 results will be shown to the user as query search results. We </w:t>
+      </w:r>
+      <w:proofErr w:type="spellStart"/>
+      <w:r>
+        <w:rPr>
+          <w:sz w:val="24"/>
+          <w:szCs w:val="24"/>
+        </w:rPr>
+        <w:t>wll</w:t>
+      </w:r>
+      <w:proofErr w:type="spellEnd"/>
+      <w:r>
+        <w:rPr>
+          <w:sz w:val="24"/>
+          <w:szCs w:val="24"/>
+        </w:rPr>
+        <w:t xml:space="preserve"> use the following formula for the getting the query similarity: </w:t>
+      </w:r>
+    </w:p>
+    <w:p>
+      <w:pPr>
+        <w:pStyle w:val="ListParagraph"/>
+        <w:keepNext/>
+        <w:spacing w:after="0" w:line="240" w:lineRule="auto"/>
+        <w:ind w:left="360"/>
+        <w:jc w:val="center"/>
+      </w:pPr>
+      <w:r>
+        <w:rPr>
+          <w:sz w:val="24"/>
+          <w:szCs w:val="24"/>
+        </w:rPr>
+        <w:drawing>
+          <wp:inline distT="0" distB="0" distL="0" distR="0" wp14:anchorId="06D7A674" wp14:editId="2D1588A0">
+            <wp:extent cx="2848131" cy="1006915"/>
+            <wp:effectExtent l="0" t="0" r="0" b="0"/>
+            <wp:docPr id="2" name="Picture 2" descr="Schematic&#10;&#10;Description automatically generated with medium confidence"/>
+            <wp:cNvGraphicFramePr>
+              <a:graphicFrameLocks xmlns:a="http://schemas.openxmlformats.org/drawingml/2006/main" noChangeAspect="1"/>
+            </wp:cNvGraphicFramePr>
+            <a:graphic xmlns:a="http://schemas.openxmlformats.org/drawingml/2006/main">
+              <a:graphicData uri="http://schemas.openxmlformats.org/drawingml/2006/picture">
+                <pic:pic xmlns:pic="http://schemas.openxmlformats.org/drawingml/2006/picture">
+                  <pic:nvPicPr>
+                    <pic:cNvPr id="2" name="Picture 2" descr="Schematic&#10;&#10;Description automatically generated with medium confidence"/>
+                    <pic:cNvPicPr/>
+                  </pic:nvPicPr>
+                  <pic:blipFill>
+                    <a:blip r:embed="rId9"/>
+                    <a:stretch>
+                      <a:fillRect/>
+                    </a:stretch>
+                  </pic:blipFill>
+                  <pic:spPr>
+                    <a:xfrm>
+                      <a:off x="0" y="0"/>
+                      <a:ext cx="2874677" cy="1016300"/>
+                    </a:xfrm>
+                    <a:prstGeom prst="rect">
+                      <a:avLst/>
+                    </a:prstGeom>
+                  </pic:spPr>
+                </pic:pic>
+              </a:graphicData>
+            </a:graphic>
+          </wp:inline>
+        </w:drawing>
+      </w:r>
+    </w:p>
+    <w:p>
+      <w:pPr>
+        <w:pStyle w:val="Caption"/>
+        <w:jc w:val="center"/>
+        <w:rPr>
+          <w:sz w:val="24"/>
+          <w:szCs w:val="24"/>
+        </w:rPr>
+      </w:pPr>
+      <w:r>
+        <w:t xml:space="preserve">Figure </w:t>
+      </w:r>
+      <w:fldSimple w:instr=" SEQ Figure \* ARABIC ">
+        <w:r>
+          <w:rPr>
+            <w:noProof/>
+          </w:rPr>
+          <w:t>4</w:t>
+        </w:r>
+      </w:fldSimple>
+      <w:r>
+        <w:t>: Cosine Similarity between Query and Documents</w:t>
+      </w:r>
+    </w:p>
+    <w:p>
+      <w:pPr>
+        <w:pStyle w:val="ListParagraph"/>
+        <w:spacing w:after="0" w:line="360" w:lineRule="auto"/>
+        <w:ind w:left="0"/>
+        <w:rPr>
+          <w:b/>
+          <w:bCs/>
+          <w:sz w:val="24"/>
+          <w:szCs w:val="24"/>
+          <w:u w:val="single"/>
+        </w:rPr>
+      </w:pPr>
+    </w:p>
+    <w:p>
+      <w:pPr>
+        <w:pStyle w:val="ListParagraph"/>
+        <w:spacing w:after="0" w:line="360" w:lineRule="auto"/>
+        <w:ind w:left="0"/>
+        <w:rPr>
+          <w:b/>
+          <w:bCs/>
+          <w:sz w:val="24"/>
+          <w:szCs w:val="24"/>
+          <w:u w:val="single"/>
+        </w:rPr>
+      </w:pPr>
+      <w:r>
+        <w:rPr>
+          <w:b/>
+          <w:bCs/>
+          <w:sz w:val="24"/>
+          <w:szCs w:val="24"/>
+          <w:u w:val="single"/>
+        </w:rPr>
+        <w:t>In General, what do Queries Look Like?</w:t>
+      </w:r>
+    </w:p>
+    <w:p>
+      <w:pPr>
+        <w:pStyle w:val="ListParagraph"/>
+        <w:spacing w:after="0" w:line="240" w:lineRule="auto"/>
+        <w:ind w:left="0"/>
+        <w:rPr>
+          <w:sz w:val="24"/>
+          <w:szCs w:val="24"/>
+        </w:rPr>
+      </w:pPr>
+      <w:r>
+        <w:rPr>
+          <w:sz w:val="24"/>
+          <w:szCs w:val="24"/>
+        </w:rPr>
+        <w:t>The proposed search engine will expect queries like:</w:t>
+      </w:r>
+    </w:p>
+    <w:p>
+      <w:pPr>
+        <w:pStyle w:val="ListParagraph"/>
+        <w:numPr>
+          <w:ilvl w:val="0"/>
+          <w:numId w:val="3"/>
+        </w:numPr>
+        <w:spacing w:after="0" w:line="240" w:lineRule="auto"/>
+        <w:rPr>
+          <w:sz w:val="24"/>
+          <w:szCs w:val="24"/>
+        </w:rPr>
+      </w:pPr>
+      <w:r>
+        <w:rPr>
+          <w:sz w:val="24"/>
+          <w:szCs w:val="24"/>
+        </w:rPr>
+        <w:t>Man woman</w:t>
+      </w:r>
+    </w:p>
+    <w:p>
+      <w:pPr>
+        <w:pStyle w:val="ListParagraph"/>
+        <w:numPr>
+          <w:ilvl w:val="0"/>
+          <w:numId w:val="3"/>
+        </w:numPr>
+        <w:spacing w:after="0" w:line="240" w:lineRule="auto"/>
+        <w:rPr>
+          <w:sz w:val="24"/>
+          <w:szCs w:val="24"/>
+        </w:rPr>
+      </w:pPr>
+      <w:r>
+        <w:rPr>
+          <w:sz w:val="24"/>
+          <w:szCs w:val="24"/>
+        </w:rPr>
+        <w:t>Dog cat</w:t>
+      </w:r>
+    </w:p>
+    <w:p>
+      <w:pPr>
+        <w:pStyle w:val="ListParagraph"/>
+        <w:numPr>
+          <w:ilvl w:val="0"/>
+          <w:numId w:val="3"/>
+        </w:numPr>
+        <w:spacing w:after="0" w:line="240" w:lineRule="auto"/>
+        <w:rPr>
+          <w:sz w:val="24"/>
+          <w:szCs w:val="24"/>
+        </w:rPr>
+      </w:pPr>
+      <w:r>
+        <w:rPr>
+          <w:sz w:val="24"/>
+          <w:szCs w:val="24"/>
+        </w:rPr>
+        <w:t>Happy man</w:t>
+      </w:r>
+    </w:p>
+    <w:p>
+      <w:pPr>
+        <w:pStyle w:val="ListParagraph"/>
+        <w:numPr>
+          <w:ilvl w:val="0"/>
+          <w:numId w:val="3"/>
+        </w:numPr>
+        <w:spacing w:after="0" w:line="240" w:lineRule="auto"/>
+        <w:rPr>
+          <w:sz w:val="24"/>
+          <w:szCs w:val="24"/>
+        </w:rPr>
+      </w:pPr>
+      <w:r>
+        <w:rPr>
+          <w:sz w:val="24"/>
+          <w:szCs w:val="24"/>
+        </w:rPr>
+        <w:t>Dancing woman</w:t>
+      </w:r>
+    </w:p>
+    <w:p>
+      <w:pPr>
+        <w:pStyle w:val="ListParagraph"/>
+        <w:numPr>
+          <w:ilvl w:val="0"/>
+          <w:numId w:val="3"/>
+        </w:numPr>
+        <w:spacing w:after="0" w:line="240" w:lineRule="auto"/>
+        <w:rPr>
+          <w:sz w:val="24"/>
+          <w:szCs w:val="24"/>
+        </w:rPr>
+      </w:pPr>
+      <w:proofErr w:type="gramStart"/>
+      <w:r>
+        <w:rPr>
+          <w:sz w:val="24"/>
+          <w:szCs w:val="24"/>
+        </w:rPr>
+        <w:t>Man</w:t>
+      </w:r>
+      <w:proofErr w:type="gramEnd"/>
+      <w:r>
+        <w:rPr>
+          <w:sz w:val="24"/>
+          <w:szCs w:val="24"/>
+        </w:rPr>
+        <w:t xml:space="preserve"> woman danc</w:t>
+      </w:r>
+      <w:r>
+        <w:rPr>
+          <w:sz w:val="24"/>
+          <w:szCs w:val="24"/>
+        </w:rPr>
+        <w:t>ing</w:t>
+      </w:r>
+    </w:p>
+    <w:p>
+      <w:pPr>
+        <w:spacing w:after="0" w:line="360" w:lineRule="auto"/>
+        <w:rPr>
+          <w:sz w:val="24"/>
+          <w:szCs w:val="24"/>
+        </w:rPr>
+      </w:pPr>
+    </w:p>
+    <w:p>
+      <w:pPr>
+        <w:spacing w:after="0" w:line="240" w:lineRule="auto"/>
+        <w:rPr>
+          <w:b/>
+          <w:bCs/>
+          <w:sz w:val="24"/>
+          <w:szCs w:val="24"/>
+        </w:rPr>
+      </w:pPr>
+      <w:r>
+        <w:rPr>
+          <w:b/>
+          <w:bCs/>
+          <w:sz w:val="24"/>
+          <w:szCs w:val="24"/>
+          <w:u w:val="single"/>
+        </w:rPr>
+        <w:t>Query Results</w:t>
+      </w:r>
+      <w:r>
+        <w:rPr>
+          <w:rFonts w:ascii="Lato" w:eastAsia="Times New Roman" w:hAnsi="Lato" w:cs="Times New Roman"/>
+          <w:b/>
+          <w:bCs/>
+          <w:color w:val="2D3B45"/>
+          <w:sz w:val="24"/>
+          <w:szCs w:val="24"/>
+          <w:shd w:val="clear" w:color="auto" w:fill="FFFFFF"/>
+        </w:rPr>
+        <w:t xml:space="preserve"> </w:t>
+      </w:r>
+      <w:r>
+        <w:rPr>
+          <w:b/>
+          <w:bCs/>
+          <w:sz w:val="24"/>
+          <w:szCs w:val="24"/>
+        </w:rPr>
+        <w:t>–</w:t>
+      </w:r>
+    </w:p>
+    <w:p>
+      <w:pPr>
+        <w:spacing w:after="0" w:line="240" w:lineRule="auto"/>
+        <w:rPr>
+          <w:sz w:val="24"/>
+          <w:szCs w:val="24"/>
+        </w:rPr>
+      </w:pPr>
+      <w:r>
+        <w:rPr>
+          <w:sz w:val="24"/>
+          <w:szCs w:val="24"/>
+        </w:rPr>
+        <w:t>The search engine will provide with a list of 10 GIFs that match closely or are potential search results for the query. These will be sorted in the order of how likely the GIF is the result the user is looking for.</w:t>
+      </w:r>
+    </w:p>
+    <w:p>
+      <w:pPr>
+        <w:spacing w:after="0" w:line="240" w:lineRule="auto"/>
+        <w:rPr>
+          <w:sz w:val="24"/>
+          <w:szCs w:val="24"/>
+        </w:rPr>
+      </w:pPr>
+      <w:r>
+        <w:rPr>
+          <w:sz w:val="24"/>
+          <w:szCs w:val="24"/>
+        </w:rPr>
+        <w:t xml:space="preserve">For example, if the query </w:t>
+      </w:r>
+      <w:r>
+        <w:rPr>
+          <w:sz w:val="24"/>
+          <w:szCs w:val="24"/>
+        </w:rPr>
+        <w:t>is:</w:t>
+      </w:r>
+      <w:r>
+        <w:rPr>
+          <w:sz w:val="24"/>
+          <w:szCs w:val="24"/>
+        </w:rPr>
+        <w:t xml:space="preserve"> “man woman dancing” the result will show a GIF with a man and woman dancing on top of a GIF which might only have a man dancing or </w:t>
+      </w:r>
+      <w:proofErr w:type="gramStart"/>
+      <w:r>
+        <w:rPr>
+          <w:sz w:val="24"/>
+          <w:szCs w:val="24"/>
+        </w:rPr>
+        <w:t>a</w:t>
+      </w:r>
+      <w:proofErr w:type="gramEnd"/>
+      <w:r>
+        <w:rPr>
+          <w:sz w:val="24"/>
+          <w:szCs w:val="24"/>
+        </w:rPr>
+        <w:t xml:space="preserve"> only a woman dancing. </w:t>
+      </w:r>
+    </w:p>
+    <w:p>
+      <w:pPr>
+        <w:spacing w:after="0" w:line="240" w:lineRule="auto"/>
+        <w:rPr>
+          <w:sz w:val="24"/>
+          <w:szCs w:val="24"/>
+        </w:rPr>
+      </w:pPr>
+      <w:r>
+        <w:rPr>
+          <w:sz w:val="24"/>
+          <w:szCs w:val="24"/>
+        </w:rPr>
+        <w:t>The query result for “happy</w:t>
+      </w:r>
+      <w:r>
+        <w:rPr>
+          <w:sz w:val="24"/>
+          <w:szCs w:val="24"/>
+        </w:rPr>
+        <w:t xml:space="preserve"> </w:t>
+      </w:r>
+      <w:r>
+        <w:rPr>
+          <w:sz w:val="24"/>
+          <w:szCs w:val="24"/>
+        </w:rPr>
+        <w:t>woman</w:t>
+      </w:r>
+      <w:r>
+        <w:rPr>
+          <w:sz w:val="24"/>
+          <w:szCs w:val="24"/>
+        </w:rPr>
+        <w:t xml:space="preserve"> man</w:t>
+      </w:r>
+      <w:r>
+        <w:rPr>
+          <w:sz w:val="24"/>
+          <w:szCs w:val="24"/>
+        </w:rPr>
+        <w:t>”</w:t>
+      </w:r>
+      <w:r>
+        <w:rPr>
+          <w:sz w:val="24"/>
+          <w:szCs w:val="24"/>
+        </w:rPr>
+        <w:t xml:space="preserve"> will be something like this:</w:t>
+      </w:r>
+    </w:p>
+    <w:p>
+      <w:pPr>
+        <w:spacing w:after="0" w:line="240" w:lineRule="auto"/>
+        <w:rPr>
+          <w:sz w:val="24"/>
+          <w:szCs w:val="24"/>
+        </w:rPr>
+      </w:pPr>
+      <w:r>
+        <w:rPr>
+          <w:sz w:val="24"/>
+          <w:szCs w:val="24"/>
+        </w:rPr>
+        <w:lastRenderedPageBreak/>
+        <w:drawing>
+          <wp:inline distT="0" distB="0" distL="0" distR="0" wp14:anchorId="505740EA" wp14:editId="50F049D8">
+            <wp:extent cx="2653259" cy="2541573"/>
+            <wp:effectExtent l="0" t="0" r="1270" b="0"/>
+            <wp:docPr id="7" name="Picture 7" descr="Graphical user interface, application&#10;&#10;Description automatically generated"/>
+            <wp:cNvGraphicFramePr>
+              <a:graphicFrameLocks xmlns:a="http://schemas.openxmlformats.org/drawingml/2006/main" noChangeAspect="1"/>
+            </wp:cNvGraphicFramePr>
+            <a:graphic xmlns:a="http://schemas.openxmlformats.org/drawingml/2006/main">
+              <a:graphicData uri="http://schemas.openxmlformats.org/drawingml/2006/picture">
+                <pic:pic xmlns:pic="http://schemas.openxmlformats.org/drawingml/2006/picture">
+                  <pic:nvPicPr>
+                    <pic:cNvPr id="7" name="Picture 7" descr="Graphical user interface, application&#10;&#10;Description automatically generated"/>
+                    <pic:cNvPicPr/>
+                  </pic:nvPicPr>
+                  <pic:blipFill>
+                    <a:blip r:embed="rId10"/>
+                    <a:stretch>
+                      <a:fillRect/>
+                    </a:stretch>
+                  </pic:blipFill>
+                  <pic:spPr>
+                    <a:xfrm>
+                      <a:off x="0" y="0"/>
+                      <a:ext cx="2704891" cy="2591032"/>
+                    </a:xfrm>
+                    <a:prstGeom prst="rect">
+                      <a:avLst/>
+                    </a:prstGeom>
+                  </pic:spPr>
+                </pic:pic>
+              </a:graphicData>
+            </a:graphic>
+          </wp:inline>
+        </w:drawing>
+      </w:r>
+      <w:r>
+        <w:rPr>
+          <w:sz w:val="24"/>
+          <w:szCs w:val="24"/>
+        </w:rPr>
+        <w:tab/>
+      </w:r>
+      <w:r>
+        <w:rPr>
+          <w:sz w:val="24"/>
+          <w:szCs w:val="24"/>
+        </w:rPr>
+        <w:tab/>
+      </w:r>
+      <w:r>
+        <w:rPr>
+          <w:sz w:val="24"/>
+          <w:szCs w:val="24"/>
+        </w:rPr>
+        <w:drawing>
+          <wp:inline distT="0" distB="0" distL="0" distR="0" wp14:anchorId="37A4D1FB" wp14:editId="22F585A6">
+            <wp:extent cx="2668249" cy="2548519"/>
+            <wp:effectExtent l="0" t="0" r="0" b="4445"/>
+            <wp:docPr id="8" name="Picture 8" descr="Graphical user interface, website&#10;&#10;Description automatically generated"/>
+            <wp:cNvGraphicFramePr>
+              <a:graphicFrameLocks xmlns:a="http://schemas.openxmlformats.org/drawingml/2006/main" noChangeAspect="1"/>
+            </wp:cNvGraphicFramePr>
+            <a:graphic xmlns:a="http://schemas.openxmlformats.org/drawingml/2006/main">
+              <a:graphicData uri="http://schemas.openxmlformats.org/drawingml/2006/picture">
+                <pic:pic xmlns:pic="http://schemas.openxmlformats.org/drawingml/2006/picture">
+                  <pic:nvPicPr>
+                    <pic:cNvPr id="8" name="Picture 8" descr="Graphical user interface, website&#10;&#10;Description automatically generated"/>
+                    <pic:cNvPicPr/>
+                  </pic:nvPicPr>
+                  <pic:blipFill>
+                    <a:blip r:embed="rId11"/>
+                    <a:stretch>
+                      <a:fillRect/>
+                    </a:stretch>
+                  </pic:blipFill>
+                  <pic:spPr>
+                    <a:xfrm>
+                      <a:off x="0" y="0"/>
+                      <a:ext cx="2725870" cy="2603555"/>
+                    </a:xfrm>
+                    <a:prstGeom prst="rect">
+                      <a:avLst/>
+                    </a:prstGeom>
+                  </pic:spPr>
+                </pic:pic>
+              </a:graphicData>
+            </a:graphic>
+          </wp:inline>
+        </w:drawing>
+      </w:r>
+    </w:p>
+    <w:p>
+      <w:pPr>
+        <w:spacing w:after="0" w:line="240" w:lineRule="auto"/>
+        <w:rPr>
+          <w:sz w:val="24"/>
+          <w:szCs w:val="24"/>
+        </w:rPr>
+      </w:pPr>
+    </w:p>
+    <w:p>
+      <w:pPr>
+        <w:spacing w:after="0" w:line="240" w:lineRule="auto"/>
+        <w:rPr>
+          <w:sz w:val="24"/>
+          <w:szCs w:val="24"/>
+        </w:rPr>
+      </w:pPr>
+      <w:r>
+        <w:rPr>
+          <w:sz w:val="24"/>
+          <w:szCs w:val="24"/>
+        </w:rPr>
+        <w:drawing>
+          <wp:inline distT="0" distB="0" distL="0" distR="0" wp14:anchorId="6AB7E84F" wp14:editId="7C4EA7C8">
+            <wp:extent cx="2592705" cy="2492431"/>
+            <wp:effectExtent l="0" t="0" r="0" b="0"/>
+            <wp:docPr id="9" name="Picture 9" descr="A picture containing text, monitor, screen, screenshot&#10;&#10;Description automatically generated"/>
+            <wp:cNvGraphicFramePr>
+              <a:graphicFrameLocks xmlns:a="http://schemas.openxmlformats.org/drawingml/2006/main" noChangeAspect="1"/>
+            </wp:cNvGraphicFramePr>
+            <a:graphic xmlns:a="http://schemas.openxmlformats.org/drawingml/2006/main">
+              <a:graphicData uri="http://schemas.openxmlformats.org/drawingml/2006/picture">
+                <pic:pic xmlns:pic="http://schemas.openxmlformats.org/drawingml/2006/picture">
+                  <pic:nvPicPr>
+                    <pic:cNvPr id="9" name="Picture 9" descr="A picture containing text, monitor, screen, screenshot&#10;&#10;Description automatically generated"/>
+                    <pic:cNvPicPr/>
+                  </pic:nvPicPr>
+                  <pic:blipFill>
+                    <a:blip r:embed="rId12"/>
+                    <a:stretch>
+                      <a:fillRect/>
+                    </a:stretch>
+                  </pic:blipFill>
+                  <pic:spPr>
+                    <a:xfrm>
+                      <a:off x="0" y="0"/>
+                      <a:ext cx="2618521" cy="2517249"/>
+                    </a:xfrm>
+                    <a:prstGeom prst="rect">
+                      <a:avLst/>
+                    </a:prstGeom>
+                  </pic:spPr>
+                </pic:pic>
+              </a:graphicData>
+            </a:graphic>
+          </wp:inline>
+        </w:drawing>
+      </w:r>
+      <w:r>
+        <w:rPr>
+          <w:sz w:val="24"/>
+          <w:szCs w:val="24"/>
+        </w:rPr>
+        <w:tab/>
+      </w:r>
+      <w:r>
+        <w:rPr>
+          <w:sz w:val="24"/>
+          <w:szCs w:val="24"/>
+        </w:rPr>
+        <w:tab/>
+      </w:r>
+      <w:r>
+        <w:rPr>
+          <w:sz w:val="24"/>
+          <w:szCs w:val="24"/>
+        </w:rPr>
+        <w:drawing>
+          <wp:inline distT="0" distB="0" distL="0" distR="0" wp14:anchorId="0E3A2165" wp14:editId="29F8BE6B">
+            <wp:extent cx="2600793" cy="2476311"/>
+            <wp:effectExtent l="0" t="0" r="3175" b="635"/>
+            <wp:docPr id="10" name="Picture 10" descr="A screen shot of a group of people&#10;&#10;Description automatically generated with low confidence"/>
+            <wp:cNvGraphicFramePr>
+              <a:graphicFrameLocks xmlns:a="http://schemas.openxmlformats.org/drawingml/2006/main" noChangeAspect="1"/>
+            </wp:cNvGraphicFramePr>
+            <a:graphic xmlns:a="http://schemas.openxmlformats.org/drawingml/2006/main">
+              <a:graphicData uri="http://schemas.openxmlformats.org/drawingml/2006/picture">
+                <pic:pic xmlns:pic="http://schemas.openxmlformats.org/drawingml/2006/picture">
+                  <pic:nvPicPr>
+                    <pic:cNvPr id="10" name="Picture 10" descr="A screen shot of a group of people&#10;&#10;Description automatically generated with low confidence"/>
+                    <pic:cNvPicPr/>
+                  </pic:nvPicPr>
+                  <pic:blipFill>
+                    <a:blip r:embed="rId13"/>
+                    <a:stretch>
+                      <a:fillRect/>
+                    </a:stretch>
+                  </pic:blipFill>
+                  <pic:spPr>
+                    <a:xfrm>
+                      <a:off x="0" y="0"/>
+                      <a:ext cx="2645731" cy="2519098"/>
+                    </a:xfrm>
+                    <a:prstGeom prst="rect">
+                      <a:avLst/>
+                    </a:prstGeom>
+                  </pic:spPr>
+                </pic:pic>
+              </a:graphicData>
+            </a:graphic>
+          </wp:inline>
+        </w:drawing>
+      </w:r>
+    </w:p>
+    <w:p>
+      <w:pPr>
+        <w:spacing w:after="0" w:line="240" w:lineRule="auto"/>
+        <w:rPr>
+          <w:sz w:val="24"/>
+          <w:szCs w:val="24"/>
+        </w:rPr>
+      </w:pPr>
+    </w:p>
+    <w:p>
+      <w:pPr>
+        <w:spacing w:after="0" w:line="240" w:lineRule="auto"/>
+        <w:rPr>
+          <w:sz w:val="24"/>
+          <w:szCs w:val="24"/>
+        </w:rPr>
+      </w:pPr>
+      <w:r>
+        <w:rPr>
+          <w:sz w:val="24"/>
+          <w:szCs w:val="24"/>
+        </w:rPr>
+        <w:drawing>
+          <wp:inline distT="0" distB="0" distL="0" distR="0" wp14:anchorId="56D37625" wp14:editId="7D0E6E46">
+            <wp:extent cx="2592705" cy="2532597"/>
+            <wp:effectExtent l="0" t="0" r="0" b="0"/>
+            <wp:docPr id="11" name="Picture 11" descr="Graphical user interface, application&#10;&#10;Description automatically generated"/>
+            <wp:cNvGraphicFramePr>
+              <a:graphicFrameLocks xmlns:a="http://schemas.openxmlformats.org/drawingml/2006/main" noChangeAspect="1"/>
+            </wp:cNvGraphicFramePr>
+            <a:graphic xmlns:a="http://schemas.openxmlformats.org/drawingml/2006/main">
+              <a:graphicData uri="http://schemas.openxmlformats.org/drawingml/2006/picture">
+                <pic:pic xmlns:pic="http://schemas.openxmlformats.org/drawingml/2006/picture">
+                  <pic:nvPicPr>
+                    <pic:cNvPr id="11" name="Picture 11" descr="Graphical user interface, application&#10;&#10;Description automatically generated"/>
+                    <pic:cNvPicPr/>
+                  </pic:nvPicPr>
+                  <pic:blipFill>
+                    <a:blip r:embed="rId14"/>
+                    <a:stretch>
+                      <a:fillRect/>
+                    </a:stretch>
+                  </pic:blipFill>
+                  <pic:spPr>
+                    <a:xfrm>
+                      <a:off x="0" y="0"/>
+                      <a:ext cx="2620777" cy="2560018"/>
+                    </a:xfrm>
+                    <a:prstGeom prst="rect">
+                      <a:avLst/>
+                    </a:prstGeom>
+                  </pic:spPr>
+                </pic:pic>
+              </a:graphicData>
+            </a:graphic>
+          </wp:inline>
+        </w:drawing>
+      </w:r>
+    </w:p>
+    <w:p>
+      <w:pPr>
+        <w:spacing w:after="0" w:line="240" w:lineRule="auto"/>
+        <w:rPr>
+          <w:sz w:val="24"/>
+          <w:szCs w:val="24"/>
+        </w:rPr>
+      </w:pPr>
+    </w:p>
+    <w:p>
+      <w:pPr>
+        <w:spacing w:after="0" w:line="240" w:lineRule="auto"/>
+        <w:rPr>
+          <w:b/>
+          <w:bCs/>
+          <w:sz w:val="24"/>
+          <w:szCs w:val="24"/>
+        </w:rPr>
+      </w:pPr>
+      <w:r>
+        <w:rPr>
+          <w:b/>
+          <w:bCs/>
+          <w:sz w:val="24"/>
+          <w:szCs w:val="24"/>
+          <w:u w:val="single"/>
+        </w:rPr>
+        <w:lastRenderedPageBreak/>
+        <w:t>Evaluation Metrics</w:t>
+      </w:r>
+      <w:r>
+        <w:rPr>
+          <w:rFonts w:ascii="Lato" w:eastAsia="Times New Roman" w:hAnsi="Lato" w:cs="Times New Roman"/>
+          <w:b/>
+          <w:bCs/>
+          <w:color w:val="2D3B45"/>
+          <w:sz w:val="24"/>
+          <w:szCs w:val="24"/>
+          <w:shd w:val="clear" w:color="auto" w:fill="FFFFFF"/>
+        </w:rPr>
+        <w:t xml:space="preserve"> </w:t>
+      </w:r>
+      <w:r>
+        <w:rPr>
+          <w:b/>
+          <w:bCs/>
+          <w:sz w:val="24"/>
+          <w:szCs w:val="24"/>
+        </w:rPr>
+        <w:t>–</w:t>
+      </w:r>
+    </w:p>
+    <w:p>
+      <w:pPr>
+        <w:spacing w:after="0" w:line="240" w:lineRule="auto"/>
+        <w:rPr>
+          <w:sz w:val="24"/>
+          <w:szCs w:val="24"/>
+        </w:rPr>
+      </w:pPr>
+      <w:r>
+        <w:rPr>
+          <w:sz w:val="24"/>
+          <w:szCs w:val="24"/>
+        </w:rPr>
+        <w:t>We will be using the following metrics to decide the correctness of our proposed search engine:</w:t>
+      </w:r>
+    </w:p>
+    <w:p>
+      <w:pPr>
+        <w:pStyle w:val="ListParagraph"/>
+        <w:numPr>
+          <w:ilvl w:val="0"/>
+          <w:numId w:val="4"/>
+        </w:numPr>
+        <w:spacing w:after="0" w:line="240" w:lineRule="auto"/>
+        <w:rPr>
+          <w:sz w:val="24"/>
+          <w:szCs w:val="24"/>
+        </w:rPr>
+      </w:pPr>
+      <w:r>
+        <w:rPr>
+          <w:b/>
+          <w:bCs/>
+          <w:sz w:val="24"/>
+          <w:szCs w:val="24"/>
+        </w:rPr>
+        <w:t>Precision</w:t>
+      </w:r>
+      <w:r>
+        <w:rPr>
+          <w:sz w:val="24"/>
+          <w:szCs w:val="24"/>
+        </w:rPr>
+        <w:t>: This will show us how relevant are the search engine’s retrieved results. It is given as a fraction of the number of relevant documents retrieved by the number of retrieved documents.</w:t>
+      </w:r>
+      <w:r>
+        <w:rPr>
+          <w:noProof/>
+          <w:sz w:val="24"/>
+          <w:szCs w:val="24"/>
+        </w:rPr>
+        <w:t xml:space="preserve"> </w:t>
+      </w:r>
+    </w:p>
+    <w:p>
+      <w:pPr>
+        <w:pStyle w:val="ListParagraph"/>
+        <w:keepNext/>
+        <w:spacing w:after="0" w:line="240" w:lineRule="auto"/>
+        <w:jc w:val="center"/>
+      </w:pPr>
+      <w:r>
+        <w:rPr>
+          <w:noProof/>
+          <w:sz w:val="24"/>
+          <w:szCs w:val="24"/>
+        </w:rPr>
+        <w:drawing>
+          <wp:inline distT="0" distB="0" distL="0" distR="0" wp14:anchorId="759BD16C" wp14:editId="3189F122">
+            <wp:extent cx="3235256" cy="427220"/>
+            <wp:effectExtent l="0" t="0" r="0" b="5080"/>
+            <wp:docPr id="12" name="Picture 12" descr="Text&#10;&#10;Description automatically generated with low confidence"/>
+            <wp:cNvGraphicFramePr>
+              <a:graphicFrameLocks xmlns:a="http://schemas.openxmlformats.org/drawingml/2006/main" noChangeAspect="1"/>
+            </wp:cNvGraphicFramePr>
+            <a:graphic xmlns:a="http://schemas.openxmlformats.org/drawingml/2006/main">
+              <a:graphicData uri="http://schemas.openxmlformats.org/drawingml/2006/picture">
+                <pic:pic xmlns:pic="http://schemas.openxmlformats.org/drawingml/2006/picture">
+                  <pic:nvPicPr>
+                    <pic:cNvPr id="12" name="Picture 12" descr="Text&#10;&#10;Description automatically generated with low confidence"/>
+                    <pic:cNvPicPr/>
+                  </pic:nvPicPr>
+                  <pic:blipFill>
+                    <a:blip r:embed="rId15" cstate="print">
+                      <a:extLst>
+                        <a:ext uri="{28A0092B-C50C-407E-A947-70E740481C1C}">
+                          <a14:useLocalDpi xmlns:a14="http://schemas.microsoft.com/office/drawing/2010/main" val="0"/>
+                        </a:ext>
+                      </a:extLst>
+                    </a:blip>
+                    <a:stretch>
+                      <a:fillRect/>
+                    </a:stretch>
+                  </pic:blipFill>
+                  <pic:spPr>
+                    <a:xfrm>
+                      <a:off x="0" y="0"/>
+                      <a:ext cx="3660316" cy="483350"/>
+                    </a:xfrm>
+                    <a:prstGeom prst="rect">
+                      <a:avLst/>
+                    </a:prstGeom>
+                  </pic:spPr>
+                </pic:pic>
+              </a:graphicData>
+            </a:graphic>
+          </wp:inline>
+        </w:drawing>
+      </w:r>
+    </w:p>
+    <w:p>
+      <w:pPr>
+        <w:pStyle w:val="Caption"/>
+        <w:jc w:val="center"/>
+        <w:rPr>
+          <w:sz w:val="24"/>
+          <w:szCs w:val="24"/>
+        </w:rPr>
+      </w:pPr>
+      <w:r>
+        <w:t xml:space="preserve">Figure </w:t>
+      </w:r>
+      <w:fldSimple w:instr=" SEQ Figure \* ARABIC ">
+        <w:r>
+          <w:rPr>
+            <w:noProof/>
+          </w:rPr>
+          <w:t>5</w:t>
+        </w:r>
+      </w:fldSimple>
+      <w:r>
+        <w:t>: Precision</w:t>
+      </w:r>
+    </w:p>
+    <w:p>
+      <w:pPr>
+        <w:pStyle w:val="ListParagraph"/>
+        <w:numPr>
+          <w:ilvl w:val="0"/>
+          <w:numId w:val="4"/>
+        </w:numPr>
+        <w:spacing w:after="0" w:line="240" w:lineRule="auto"/>
+        <w:rPr>
+          <w:b/>
+          <w:bCs/>
+          <w:sz w:val="24"/>
+          <w:szCs w:val="24"/>
+        </w:rPr>
+      </w:pPr>
+      <w:r>
+        <w:rPr>
+          <w:b/>
+          <w:bCs/>
+          <w:sz w:val="24"/>
+          <w:szCs w:val="24"/>
+        </w:rPr>
+        <w:t>Recall</w:t>
+      </w:r>
+      <w:r>
+        <w:rPr>
+          <w:sz w:val="24"/>
+          <w:szCs w:val="24"/>
+        </w:rPr>
+        <w:t>:</w:t>
+      </w:r>
+      <w:r>
+        <w:rPr>
+          <w:sz w:val="24"/>
+          <w:szCs w:val="24"/>
+        </w:rPr>
+        <w:t xml:space="preserve"> This will show us how good is the search engine in retrieving the relevant results. It is given as a fraction of the number of relevant documents</w:t>
+      </w:r>
+      <w:r>
+        <w:rPr>
+          <w:sz w:val="24"/>
+          <w:szCs w:val="24"/>
+        </w:rPr>
+        <w:t xml:space="preserve"> retrieved by the total number of all the relevant documents. It is often called the sensitivity of the search engine.</w:t>
+      </w:r>
+    </w:p>
+    <w:p>
+      <w:pPr>
+        <w:pStyle w:val="ListParagraph"/>
+        <w:keepNext/>
+        <w:spacing w:after="0" w:line="240" w:lineRule="auto"/>
+        <w:jc w:val="center"/>
+      </w:pPr>
+      <w:r>
+        <w:rPr>
+          <w:b/>
+          <w:bCs/>
+          <w:noProof/>
+          <w:sz w:val="24"/>
+          <w:szCs w:val="24"/>
+        </w:rPr>
+        <w:drawing>
+          <wp:inline distT="0" distB="0" distL="0" distR="0" wp14:anchorId="4F026577" wp14:editId="61015A27">
+            <wp:extent cx="3372787" cy="449705"/>
+            <wp:effectExtent l="0" t="0" r="0" b="0"/>
+            <wp:docPr id="14" name="Picture 14" descr="Text&#10;&#10;Description automatically generated with low confidence"/>
+            <wp:cNvGraphicFramePr>
+              <a:graphicFrameLocks xmlns:a="http://schemas.openxmlformats.org/drawingml/2006/main" noChangeAspect="1"/>
+            </wp:cNvGraphicFramePr>
+            <a:graphic xmlns:a="http://schemas.openxmlformats.org/drawingml/2006/main">
+              <a:graphicData uri="http://schemas.openxmlformats.org/drawingml/2006/picture">
+                <pic:pic xmlns:pic="http://schemas.openxmlformats.org/drawingml/2006/picture">
+                  <pic:nvPicPr>
+                    <pic:cNvPr id="14" name="Picture 14" descr="Text&#10;&#10;Description automatically generated with low confidence"/>
+                    <pic:cNvPicPr/>
+                  </pic:nvPicPr>
+                  <pic:blipFill>
+                    <a:blip r:embed="rId16">
+                      <a:extLst>
+                        <a:ext uri="{28A0092B-C50C-407E-A947-70E740481C1C}">
+                          <a14:useLocalDpi xmlns:a14="http://schemas.microsoft.com/office/drawing/2010/main" val="0"/>
+                        </a:ext>
+                      </a:extLst>
+                    </a:blip>
+                    <a:stretch>
+                      <a:fillRect/>
+                    </a:stretch>
+                  </pic:blipFill>
+                  <pic:spPr>
+                    <a:xfrm>
+                      <a:off x="0" y="0"/>
+                      <a:ext cx="3769475" cy="502597"/>
+                    </a:xfrm>
+                    <a:prstGeom prst="rect">
+                      <a:avLst/>
+                    </a:prstGeom>
+                  </pic:spPr>
+                </pic:pic>
+              </a:graphicData>
+            </a:graphic>
+          </wp:inline>
+        </w:drawing>
+      </w:r>
+    </w:p>
+    <w:p>
+      <w:pPr>
+        <w:pStyle w:val="Caption"/>
+        <w:jc w:val="center"/>
+      </w:pPr>
+      <w:r>
+        <w:t xml:space="preserve">Figure </w:t>
+      </w:r>
+      <w:fldSimple w:instr=" SEQ Figure \* ARABIC ">
+        <w:r>
+          <w:rPr>
+            <w:noProof/>
+          </w:rPr>
+          <w:t>6</w:t>
+        </w:r>
+      </w:fldSimple>
+      <w:r>
+        <w:t>: Recall</w:t>
+      </w:r>
+    </w:p>
+    <w:p>
+      <w:pPr>
+        <w:pStyle w:val="ListParagraph"/>
+        <w:numPr>
+          <w:ilvl w:val="0"/>
+          <w:numId w:val="4"/>
+        </w:numPr>
+      </w:pPr>
+      <w:r>
+        <w:rPr>
+          <w:b/>
+          <w:bCs/>
+        </w:rPr>
+        <w:t>Weighted precision</w:t>
+      </w:r>
+      <w:r>
+        <w:t>:</w:t>
+      </w:r>
+      <w:r>
+        <w:rPr>
+          <w:b/>
+          <w:bCs/>
+        </w:rPr>
+        <w:t xml:space="preserve"> </w:t>
+      </w:r>
+      <w:r>
+        <w:t>We also plan to use our own evaluation metric based on how satisfying the retrieved results are</w:t>
+      </w:r>
+      <w:r>
+        <w:t xml:space="preserve">. We will first rate the results as completely satisfying (2), partially satisfying (1) or </w:t>
+      </w:r>
+      <w:proofErr w:type="gramStart"/>
+      <w:r>
+        <w:t>unsatisfactory(</w:t>
+      </w:r>
+      <w:proofErr w:type="gramEnd"/>
+      <w:r>
+        <w:t xml:space="preserve">0). Sum these </w:t>
+      </w:r>
+      <w:r>
+        <w:t>weights</w:t>
+      </w:r>
+      <w:r>
+        <w:t xml:space="preserve"> for each retrieved result and then divide it by the 3*(Number of retrieved documents.)</w:t>
+      </w:r>
+    </w:p>
+    <w:p>
+      <w:pPr>
+        <w:pStyle w:val="ListParagraph"/>
+        <w:jc w:val="center"/>
+        <w:rPr>
+          <w:rFonts w:eastAsiaTheme="minorEastAsia"/>
+        </w:rPr>
+      </w:pPr>
+      <m:oMathPara>
+        <m:oMath>
+          <m:r>
+            <w:rPr>
+              <w:rFonts w:ascii="Cambria Math" w:hAnsi="Cambria Math"/>
+            </w:rPr>
+            <m:t>Weighted Precision</m:t>
+          </m:r>
+          <m:r>
+            <w:rPr>
+              <w:rFonts w:ascii="Cambria Math" w:hAnsi="Cambria Math"/>
+            </w:rPr>
+            <m:t>=</m:t>
+          </m:r>
+          <m:f>
+            <m:fPr>
+              <m:ctrlPr>
+                <w:rPr>
+                  <w:rFonts w:ascii="Cambria Math" w:hAnsi="Cambria Math"/>
+                  <w:i/>
+                </w:rPr>
+              </m:ctrlPr>
+            </m:fPr>
+            <m:num>
+              <m:nary>
+                <m:naryPr>
+                  <m:chr m:val="∑"/>
+                  <m:limLoc m:val="undOvr"/>
+                  <m:subHide m:val="1"/>
+                  <m:supHide m:val="1"/>
+                  <m:ctrlPr>
+                    <w:rPr>
+                      <w:rFonts w:ascii="Cambria Math" w:hAnsi="Cambria Math"/>
+                      <w:i/>
+                    </w:rPr>
+                  </m:ctrlPr>
+                </m:naryPr>
+                <m:sub/>
+                <m:sup/>
+                <m:e>
+                  <m:r>
+                    <w:rPr>
+                      <w:rFonts w:ascii="Cambria Math" w:hAnsi="Cambria Math"/>
+                    </w:rPr>
+                    <m:t>(Rated weight of each retrieved document)</m:t>
+                  </m:r>
+                </m:e>
+              </m:nary>
+            </m:num>
+            <m:den>
+              <m:r>
+                <w:rPr>
+                  <w:rFonts w:ascii="Cambria Math" w:hAnsi="Cambria Math"/>
+                </w:rPr>
+                <m:t>3*(retrieved document)</m:t>
+              </m:r>
+            </m:den>
+          </m:f>
+        </m:oMath>
+      </m:oMathPara>
+    </w:p>
     <w:sectPr>
       <w:pgSz w:w="12240" w:h="15840"/>
       <w:pgMar w:top="1440" w:right="1440" w:bottom="1440" w:left="1440" w:header="720" w:footer="720" w:gutter="0"/>
@@ -308,9 +2493,9 @@
 <file path=word/numbering.xml><?xml version="1.0" encoding="utf-8"?>
 <w:numbering xmlns:wpc="http://schemas.microsoft.com/office/word/2010/wordprocessingCanvas" xmlns:cx="http://schemas.microsoft.com/office/drawing/2014/chartex" xmlns:cx1="http://schemas.microsoft.com/office/drawing/2015/9/8/chartex" xmlns:cx2="http://schemas.microsoft.com/office/drawing/2015/10/21/chartex" xmlns:cx3="http://schemas.microsoft.com/office/drawing/2016/5/9/chartex" xmlns:cx4="http://schemas.microsoft.com/office/drawing/2016/5/10/chartex" xmlns:cx5="http://schemas.microsoft.com/office/drawing/2016/5/11/chartex" xmlns:cx6="http://schemas.microsoft.com/office/drawing/2016/5/12/chartex" xmlns:cx7="http://schemas.microsoft.com/office/drawing/2016/5/13/chartex" xmlns:cx8="http://schemas.microsoft.com/office/drawing/2016/5/14/chartex" xmlns:mc="http://schemas.openxmlformats.org/markup-compatibility/2006" xmlns:aink="http://schemas.microsoft.com/office/drawing/2016/ink" xmlns:am3d="http://schemas.microsoft.com/office/drawing/2017/model3d" xmlns:o="urn:schemas-microsoft-com:office:office" xmlns:r="http://schemas.openxmlformats.org/officeDocument/2006/relationships" xmlns:m="http://schemas.openxmlformats.org/officeDocument/2006/math" xmlns:v="urn:schemas-microsoft-com:vml" xmlns:wp14="http://schemas.microsoft.com/office/word/2010/wordprocessingDrawing" xmlns:wp="http://schemas.openxmlformats.org/drawingml/2006/wordprocessingDrawing" xmlns:w10="urn:schemas-microsoft-com:office:word" xmlns:w="http://schemas.openxmlformats.org/wordprocessingml/2006/main" xmlns:w14="http://schemas.microsoft.com/office/word/2010/wordml" xmlns:w15="http://schemas.microsoft.com/office/word/2012/wordml" xmlns:w16cex="http://schemas.microsoft.com/office/word/2018/wordml/cex" xmlns:w16cid="http://schemas.microsoft.com/office/word/2016/wordml/cid" xmlns:w16="http://schemas.microsoft.com/office/word/2018/wordml" xmlns:w16sdtdh="http://schemas.microsoft.com/office/word/2020/wordml/sdtdatahash" xmlns:w16se="http://schemas.microsoft.com/office/word/2015/wordml/symex" xmlns:wpg="http://schemas.microsoft.com/office/word/2010/wordprocessingGroup" xmlns:wpi="http://schemas.microsoft.com/office/word/2010/wordprocessingInk" xmlns:wne="http://schemas.microsoft.com/office/word/2006/wordml" xmlns:wps="http://schemas.microsoft.com/office/word/2010/wordprocessingShape" mc:Ignorable="w14 w15 w16se w16cid w16 w16cex w16sdtdh wp14">
   <w:abstractNum w:abstractNumId="0" w15:restartNumberingAfterBreak="0">
-    <w:nsid w:val="79E21FCA"/>
+    <w:nsid w:val="097A2D78"/>
     <w:multiLevelType w:val="hybridMultilevel"/>
-    <w:tmpl w:val="9D1833F2"/>
+    <w:tmpl w:val="10D400C8"/>
     <w:lvl w:ilvl="0" w:tplc="04090001">
       <w:start w:val="1"/>
       <w:numFmt w:val="bullet"/>
@@ -420,8 +2605,356 @@
       </w:rPr>
     </w:lvl>
   </w:abstractNum>
+  <w:abstractNum w:abstractNumId="1" w15:restartNumberingAfterBreak="0">
+    <w:nsid w:val="79841442"/>
+    <w:multiLevelType w:val="hybridMultilevel"/>
+    <w:tmpl w:val="0632EB84"/>
+    <w:lvl w:ilvl="0" w:tplc="04090003">
+      <w:start w:val="1"/>
+      <w:numFmt w:val="bullet"/>
+      <w:lvlText w:val="o"/>
+      <w:lvlJc w:val="left"/>
+      <w:pPr>
+        <w:ind w:left="720" w:hanging="360"/>
+      </w:pPr>
+      <w:rPr>
+        <w:rFonts w:ascii="Courier New" w:hAnsi="Courier New" w:cs="Courier New" w:hint="default"/>
+      </w:rPr>
+    </w:lvl>
+    <w:lvl w:ilvl="1" w:tplc="04090003" w:tentative="1">
+      <w:start w:val="1"/>
+      <w:numFmt w:val="bullet"/>
+      <w:lvlText w:val="o"/>
+      <w:lvlJc w:val="left"/>
+      <w:pPr>
+        <w:ind w:left="1440" w:hanging="360"/>
+      </w:pPr>
+      <w:rPr>
+        <w:rFonts w:ascii="Courier New" w:hAnsi="Courier New" w:cs="Courier New" w:hint="default"/>
+      </w:rPr>
+    </w:lvl>
+    <w:lvl w:ilvl="2" w:tplc="04090005" w:tentative="1">
+      <w:start w:val="1"/>
+      <w:numFmt w:val="bullet"/>
+      <w:lvlText w:val=""/>
+      <w:lvlJc w:val="left"/>
+      <w:pPr>
+        <w:ind w:left="2160" w:hanging="360"/>
+      </w:pPr>
+      <w:rPr>
+        <w:rFonts w:ascii="Wingdings" w:hAnsi="Wingdings" w:hint="default"/>
+      </w:rPr>
+    </w:lvl>
+    <w:lvl w:ilvl="3" w:tplc="04090001" w:tentative="1">
+      <w:start w:val="1"/>
+      <w:numFmt w:val="bullet"/>
+      <w:lvlText w:val=""/>
+      <w:lvlJc w:val="left"/>
+      <w:pPr>
+        <w:ind w:left="2880" w:hanging="360"/>
+      </w:pPr>
+      <w:rPr>
+        <w:rFonts w:ascii="Symbol" w:hAnsi="Symbol" w:hint="default"/>
+      </w:rPr>
+    </w:lvl>
+    <w:lvl w:ilvl="4" w:tplc="04090003" w:tentative="1">
+      <w:start w:val="1"/>
+      <w:numFmt w:val="bullet"/>
+      <w:lvlText w:val="o"/>
+      <w:lvlJc w:val="left"/>
+      <w:pPr>
+        <w:ind w:left="3600" w:hanging="360"/>
+      </w:pPr>
+      <w:rPr>
+        <w:rFonts w:ascii="Courier New" w:hAnsi="Courier New" w:cs="Courier New" w:hint="default"/>
+      </w:rPr>
+    </w:lvl>
+    <w:lvl w:ilvl="5" w:tplc="04090005" w:tentative="1">
+      <w:start w:val="1"/>
+      <w:numFmt w:val="bullet"/>
+      <w:lvlText w:val=""/>
+      <w:lvlJc w:val="left"/>
+      <w:pPr>
+        <w:ind w:left="4320" w:hanging="360"/>
+      </w:pPr>
+      <w:rPr>
+        <w:rFonts w:ascii="Wingdings" w:hAnsi="Wingdings" w:hint="default"/>
+      </w:rPr>
+    </w:lvl>
+    <w:lvl w:ilvl="6" w:tplc="04090001" w:tentative="1">
+      <w:start w:val="1"/>
+      <w:numFmt w:val="bullet"/>
+      <w:lvlText w:val=""/>
+      <w:lvlJc w:val="left"/>
+      <w:pPr>
+        <w:ind w:left="5040" w:hanging="360"/>
+      </w:pPr>
+      <w:rPr>
+        <w:rFonts w:ascii="Symbol" w:hAnsi="Symbol" w:hint="default"/>
+      </w:rPr>
+    </w:lvl>
+    <w:lvl w:ilvl="7" w:tplc="04090003" w:tentative="1">
+      <w:start w:val="1"/>
+      <w:numFmt w:val="bullet"/>
+      <w:lvlText w:val="o"/>
+      <w:lvlJc w:val="left"/>
+      <w:pPr>
+        <w:ind w:left="5760" w:hanging="360"/>
+      </w:pPr>
+      <w:rPr>
+        <w:rFonts w:ascii="Courier New" w:hAnsi="Courier New" w:cs="Courier New" w:hint="default"/>
+      </w:rPr>
+    </w:lvl>
+    <w:lvl w:ilvl="8" w:tplc="04090005" w:tentative="1">
+      <w:start w:val="1"/>
+      <w:numFmt w:val="bullet"/>
+      <w:lvlText w:val=""/>
+      <w:lvlJc w:val="left"/>
+      <w:pPr>
+        <w:ind w:left="6480" w:hanging="360"/>
+      </w:pPr>
+      <w:rPr>
+        <w:rFonts w:ascii="Wingdings" w:hAnsi="Wingdings" w:hint="default"/>
+      </w:rPr>
+    </w:lvl>
+  </w:abstractNum>
+  <w:abstractNum w:abstractNumId="2" w15:restartNumberingAfterBreak="0">
+    <w:nsid w:val="79E21FCA"/>
+    <w:multiLevelType w:val="hybridMultilevel"/>
+    <w:tmpl w:val="9D1833F2"/>
+    <w:lvl w:ilvl="0" w:tplc="04090001">
+      <w:start w:val="1"/>
+      <w:numFmt w:val="bullet"/>
+      <w:lvlText w:val=""/>
+      <w:lvlJc w:val="left"/>
+      <w:pPr>
+        <w:ind w:left="720" w:hanging="360"/>
+      </w:pPr>
+      <w:rPr>
+        <w:rFonts w:ascii="Symbol" w:hAnsi="Symbol" w:hint="default"/>
+      </w:rPr>
+    </w:lvl>
+    <w:lvl w:ilvl="1" w:tplc="04090003" w:tentative="1">
+      <w:start w:val="1"/>
+      <w:numFmt w:val="bullet"/>
+      <w:lvlText w:val="o"/>
+      <w:lvlJc w:val="left"/>
+      <w:pPr>
+        <w:ind w:left="1440" w:hanging="360"/>
+      </w:pPr>
+      <w:rPr>
+        <w:rFonts w:ascii="Courier New" w:hAnsi="Courier New" w:cs="Courier New" w:hint="default"/>
+      </w:rPr>
+    </w:lvl>
+    <w:lvl w:ilvl="2" w:tplc="04090005" w:tentative="1">
+      <w:start w:val="1"/>
+      <w:numFmt w:val="bullet"/>
+      <w:lvlText w:val=""/>
+      <w:lvlJc w:val="left"/>
+      <w:pPr>
+        <w:ind w:left="2160" w:hanging="360"/>
+      </w:pPr>
+      <w:rPr>
+        <w:rFonts w:ascii="Wingdings" w:hAnsi="Wingdings" w:hint="default"/>
+      </w:rPr>
+    </w:lvl>
+    <w:lvl w:ilvl="3" w:tplc="04090001" w:tentative="1">
+      <w:start w:val="1"/>
+      <w:numFmt w:val="bullet"/>
+      <w:lvlText w:val=""/>
+      <w:lvlJc w:val="left"/>
+      <w:pPr>
+        <w:ind w:left="2880" w:hanging="360"/>
+      </w:pPr>
+      <w:rPr>
+        <w:rFonts w:ascii="Symbol" w:hAnsi="Symbol" w:hint="default"/>
+      </w:rPr>
+    </w:lvl>
+    <w:lvl w:ilvl="4" w:tplc="04090003" w:tentative="1">
+      <w:start w:val="1"/>
+      <w:numFmt w:val="bullet"/>
+      <w:lvlText w:val="o"/>
+      <w:lvlJc w:val="left"/>
+      <w:pPr>
+        <w:ind w:left="3600" w:hanging="360"/>
+      </w:pPr>
+      <w:rPr>
+        <w:rFonts w:ascii="Courier New" w:hAnsi="Courier New" w:cs="Courier New" w:hint="default"/>
+      </w:rPr>
+    </w:lvl>
+    <w:lvl w:ilvl="5" w:tplc="04090005" w:tentative="1">
+      <w:start w:val="1"/>
+      <w:numFmt w:val="bullet"/>
+      <w:lvlText w:val=""/>
+      <w:lvlJc w:val="left"/>
+      <w:pPr>
+        <w:ind w:left="4320" w:hanging="360"/>
+      </w:pPr>
+      <w:rPr>
+        <w:rFonts w:ascii="Wingdings" w:hAnsi="Wingdings" w:hint="default"/>
+      </w:rPr>
+    </w:lvl>
+    <w:lvl w:ilvl="6" w:tplc="04090001" w:tentative="1">
+      <w:start w:val="1"/>
+      <w:numFmt w:val="bullet"/>
+      <w:lvlText w:val=""/>
+      <w:lvlJc w:val="left"/>
+      <w:pPr>
+        <w:ind w:left="5040" w:hanging="360"/>
+      </w:pPr>
+      <w:rPr>
+        <w:rFonts w:ascii="Symbol" w:hAnsi="Symbol" w:hint="default"/>
+      </w:rPr>
+    </w:lvl>
+    <w:lvl w:ilvl="7" w:tplc="04090003" w:tentative="1">
+      <w:start w:val="1"/>
+      <w:numFmt w:val="bullet"/>
+      <w:lvlText w:val="o"/>
+      <w:lvlJc w:val="left"/>
+      <w:pPr>
+        <w:ind w:left="5760" w:hanging="360"/>
+      </w:pPr>
+      <w:rPr>
+        <w:rFonts w:ascii="Courier New" w:hAnsi="Courier New" w:cs="Courier New" w:hint="default"/>
+      </w:rPr>
+    </w:lvl>
+    <w:lvl w:ilvl="8" w:tplc="04090005" w:tentative="1">
+      <w:start w:val="1"/>
+      <w:numFmt w:val="bullet"/>
+      <w:lvlText w:val=""/>
+      <w:lvlJc w:val="left"/>
+      <w:pPr>
+        <w:ind w:left="6480" w:hanging="360"/>
+      </w:pPr>
+      <w:rPr>
+        <w:rFonts w:ascii="Wingdings" w:hAnsi="Wingdings" w:hint="default"/>
+      </w:rPr>
+    </w:lvl>
+  </w:abstractNum>
+  <w:abstractNum w:abstractNumId="3" w15:restartNumberingAfterBreak="0">
+    <w:nsid w:val="7E984EFD"/>
+    <w:multiLevelType w:val="hybridMultilevel"/>
+    <w:tmpl w:val="ED28B1BE"/>
+    <w:lvl w:ilvl="0" w:tplc="04090003">
+      <w:start w:val="1"/>
+      <w:numFmt w:val="bullet"/>
+      <w:lvlText w:val="o"/>
+      <w:lvlJc w:val="left"/>
+      <w:pPr>
+        <w:ind w:left="2160" w:hanging="360"/>
+      </w:pPr>
+      <w:rPr>
+        <w:rFonts w:ascii="Courier New" w:hAnsi="Courier New" w:cs="Courier New" w:hint="default"/>
+      </w:rPr>
+    </w:lvl>
+    <w:lvl w:ilvl="1" w:tplc="04090003" w:tentative="1">
+      <w:start w:val="1"/>
+      <w:numFmt w:val="bullet"/>
+      <w:lvlText w:val="o"/>
+      <w:lvlJc w:val="left"/>
+      <w:pPr>
+        <w:ind w:left="2880" w:hanging="360"/>
+      </w:pPr>
+      <w:rPr>
+        <w:rFonts w:ascii="Courier New" w:hAnsi="Courier New" w:cs="Courier New" w:hint="default"/>
+      </w:rPr>
+    </w:lvl>
+    <w:lvl w:ilvl="2" w:tplc="04090005" w:tentative="1">
+      <w:start w:val="1"/>
+      <w:numFmt w:val="bullet"/>
+      <w:lvlText w:val=""/>
+      <w:lvlJc w:val="left"/>
+      <w:pPr>
+        <w:ind w:left="3600" w:hanging="360"/>
+      </w:pPr>
+      <w:rPr>
+        <w:rFonts w:ascii="Wingdings" w:hAnsi="Wingdings" w:hint="default"/>
+      </w:rPr>
+    </w:lvl>
+    <w:lvl w:ilvl="3" w:tplc="04090001" w:tentative="1">
+      <w:start w:val="1"/>
+      <w:numFmt w:val="bullet"/>
+      <w:lvlText w:val=""/>
+      <w:lvlJc w:val="left"/>
+      <w:pPr>
+        <w:ind w:left="4320" w:hanging="360"/>
+      </w:pPr>
+      <w:rPr>
+        <w:rFonts w:ascii="Symbol" w:hAnsi="Symbol" w:hint="default"/>
+      </w:rPr>
+    </w:lvl>
+    <w:lvl w:ilvl="4" w:tplc="04090003" w:tentative="1">
+      <w:start w:val="1"/>
+      <w:numFmt w:val="bullet"/>
+      <w:lvlText w:val="o"/>
+      <w:lvlJc w:val="left"/>
+      <w:pPr>
+        <w:ind w:left="5040" w:hanging="360"/>
+      </w:pPr>
+      <w:rPr>
+        <w:rFonts w:ascii="Courier New" w:hAnsi="Courier New" w:cs="Courier New" w:hint="default"/>
+      </w:rPr>
+    </w:lvl>
+    <w:lvl w:ilvl="5" w:tplc="04090005" w:tentative="1">
+      <w:start w:val="1"/>
+      <w:numFmt w:val="bullet"/>
+      <w:lvlText w:val=""/>
+      <w:lvlJc w:val="left"/>
+      <w:pPr>
+        <w:ind w:left="5760" w:hanging="360"/>
+      </w:pPr>
+      <w:rPr>
+        <w:rFonts w:ascii="Wingdings" w:hAnsi="Wingdings" w:hint="default"/>
+      </w:rPr>
+    </w:lvl>
+    <w:lvl w:ilvl="6" w:tplc="04090001" w:tentative="1">
+      <w:start w:val="1"/>
+      <w:numFmt w:val="bullet"/>
+      <w:lvlText w:val=""/>
+      <w:lvlJc w:val="left"/>
+      <w:pPr>
+        <w:ind w:left="6480" w:hanging="360"/>
+      </w:pPr>
+      <w:rPr>
+        <w:rFonts w:ascii="Symbol" w:hAnsi="Symbol" w:hint="default"/>
+      </w:rPr>
+    </w:lvl>
+    <w:lvl w:ilvl="7" w:tplc="04090003" w:tentative="1">
+      <w:start w:val="1"/>
+      <w:numFmt w:val="bullet"/>
+      <w:lvlText w:val="o"/>
+      <w:lvlJc w:val="left"/>
+      <w:pPr>
+        <w:ind w:left="7200" w:hanging="360"/>
+      </w:pPr>
+      <w:rPr>
+        <w:rFonts w:ascii="Courier New" w:hAnsi="Courier New" w:cs="Courier New" w:hint="default"/>
+      </w:rPr>
+    </w:lvl>
+    <w:lvl w:ilvl="8" w:tplc="04090005" w:tentative="1">
+      <w:start w:val="1"/>
+      <w:numFmt w:val="bullet"/>
+      <w:lvlText w:val=""/>
+      <w:lvlJc w:val="left"/>
+      <w:pPr>
+        <w:ind w:left="7920" w:hanging="360"/>
+      </w:pPr>
+      <w:rPr>
+        <w:rFonts w:ascii="Wingdings" w:hAnsi="Wingdings" w:hint="default"/>
+      </w:rPr>
+    </w:lvl>
+  </w:abstractNum>
   <w:num w:numId="1">
+    <w:abstractNumId w:val="2"/>
+  </w:num>
+  <w:num w:numId="2">
     <w:abstractNumId w:val="0"/>
+  </w:num>
+  <w:num w:numId="3">
+    <w:abstractNumId w:val="3"/>
+  </w:num>
+  <w:num w:numId="4">
+    <w:abstractNumId w:val="1"/>
   </w:num>
 </w:numbering>
 </file>
@@ -863,6 +3396,35 @@
       <w:contextualSpacing/>
     </w:pPr>
   </w:style>
+  <w:style w:type="paragraph" w:styleId="Caption">
+    <w:name w:val="caption"/>
+    <w:basedOn w:val="Normal"/>
+    <w:next w:val="Normal"/>
+    <w:uiPriority w:val="35"/>
+    <w:unhideWhenUsed/>
+    <w:qFormat/>
+    <w:rsid w:val="0018509B"/>
+    <w:pPr>
+      <w:spacing w:after="200" w:line="240" w:lineRule="auto"/>
+    </w:pPr>
+    <w:rPr>
+      <w:i/>
+      <w:iCs/>
+      <w:color w:val="44546A" w:themeColor="text2"/>
+      <w:sz w:val="18"/>
+      <w:szCs w:val="18"/>
+    </w:rPr>
+  </w:style>
+  <w:style w:type="character" w:styleId="PlaceholderText">
+    <w:name w:val="Placeholder Text"/>
+    <w:basedOn w:val="DefaultParagraphFont"/>
+    <w:uiPriority w:val="99"/>
+    <w:semiHidden/>
+    <w:rsid w:val="000F75A3"/>
+    <w:rPr>
+      <w:color w:val="808080"/>
+    </w:rPr>
+  </w:style>
 </w:styles>
 </file>
 

</xml_diff>